<commit_message>
Use updated report template
</commit_message>
<xml_diff>
--- a/markdown/report-template.docx
+++ b/markdown/report-template.docx
@@ -1,11 +1,13 @@
 
 <file path=word/document.xml><?xml version="1.0" encoding="utf-8"?>
-<w:document xmlns:ve="http://schemas.openxmlformats.org/markup-compatibility/2006" xmlns:o="urn:schemas-microsoft-com:office:office" xmlns:r="http://schemas.openxmlformats.org/officeDocument/2006/relationships" xmlns:m="http://schemas.openxmlformats.org/officeDocument/2006/math" xmlns:v="urn:schemas-microsoft-com:vml" xmlns:wp="http://schemas.openxmlformats.org/drawingml/2006/wordprocessingDrawing" xmlns:w10="urn:schemas-microsoft-com:office:word" xmlns:w="http://schemas.openxmlformats.org/wordprocessingml/2006/main" xmlns:wne="http://schemas.microsoft.com/office/word/2006/wordml">
+<w:document xmlns:wpc="http://schemas.microsoft.com/office/word/2010/wordprocessingCanvas" xmlns:cx="http://schemas.microsoft.com/office/drawing/2014/chartex" xmlns:cx1="http://schemas.microsoft.com/office/drawing/2015/9/8/chartex" xmlns:mc="http://schemas.openxmlformats.org/markup-compatibility/2006" xmlns:o="urn:schemas-microsoft-com:office:office" xmlns:r="http://schemas.openxmlformats.org/officeDocument/2006/relationships" xmlns:m="http://schemas.openxmlformats.org/officeDocument/2006/math" xmlns:v="urn:schemas-microsoft-com:vml" xmlns:wp14="http://schemas.microsoft.com/office/word/2010/wordprocessingDrawing" xmlns:wp="http://schemas.openxmlformats.org/drawingml/2006/wordprocessingDrawing" xmlns:w10="urn:schemas-microsoft-com:office:word" xmlns:w="http://schemas.openxmlformats.org/wordprocessingml/2006/main" xmlns:w14="http://schemas.microsoft.com/office/word/2010/wordml" xmlns:w15="http://schemas.microsoft.com/office/word/2012/wordml" xmlns:w16se="http://schemas.microsoft.com/office/word/2015/wordml/symex" xmlns:wpg="http://schemas.microsoft.com/office/word/2010/wordprocessingGroup" xmlns:wpi="http://schemas.microsoft.com/office/word/2010/wordprocessingInk" xmlns:wne="http://schemas.microsoft.com/office/word/2006/wordml" xmlns:wps="http://schemas.microsoft.com/office/word/2010/wordprocessingShape" mc:Ignorable="w14 w15 w16se wp14">
   <w:body>
     <w:p>
       <w:pPr>
-        <w:pStyle w:val="NormalNotes"/>
+        <w:pStyle w:val="Heading2nopgbrk"/>
       </w:pPr>
+      <w:bookmarkStart w:id="0" w:name="_GoBack"/>
+      <w:bookmarkEnd w:id="0"/>
     </w:p>
     <w:p>
       <w:pPr>
@@ -41,15 +43,15 @@
       <w:tblPr>
         <w:tblStyle w:val="TableGrid"/>
         <w:tblW w:w="0" w:type="auto"/>
-        <w:tblLook w:val="04A0"/>
+        <w:tblLook w:val="04A0" w:firstRow="1" w:lastRow="0" w:firstColumn="1" w:lastColumn="0" w:noHBand="0" w:noVBand="1"/>
       </w:tblPr>
       <w:tblGrid>
-        <w:gridCol w:w="5068"/>
-        <w:gridCol w:w="5069"/>
+        <w:gridCol w:w="4955"/>
+        <w:gridCol w:w="4956"/>
       </w:tblGrid>
       <w:tr>
         <w:trPr>
-          <w:cnfStyle w:val="100000000000"/>
+          <w:cnfStyle w:val="100000000000" w:firstRow="1" w:lastRow="0" w:firstColumn="0" w:lastColumn="0" w:oddVBand="0" w:evenVBand="0" w:oddHBand="0" w:evenHBand="0" w:firstRowFirstColumn="0" w:firstRowLastColumn="0" w:lastRowFirstColumn="0" w:lastRowLastColumn="0"/>
         </w:trPr>
         <w:tc>
           <w:tcPr>
@@ -92,7 +94,7 @@
 </file>
 
 <file path=word/endnotes.xml><?xml version="1.0" encoding="utf-8"?>
-<w:endnotes xmlns:ve="http://schemas.openxmlformats.org/markup-compatibility/2006" xmlns:o="urn:schemas-microsoft-com:office:office" xmlns:r="http://schemas.openxmlformats.org/officeDocument/2006/relationships" xmlns:m="http://schemas.openxmlformats.org/officeDocument/2006/math" xmlns:v="urn:schemas-microsoft-com:vml" xmlns:wp="http://schemas.openxmlformats.org/drawingml/2006/wordprocessingDrawing" xmlns:w10="urn:schemas-microsoft-com:office:word" xmlns:w="http://schemas.openxmlformats.org/wordprocessingml/2006/main" xmlns:wne="http://schemas.microsoft.com/office/word/2006/wordml">
+<w:endnotes xmlns:wpc="http://schemas.microsoft.com/office/word/2010/wordprocessingCanvas" xmlns:cx="http://schemas.microsoft.com/office/drawing/2014/chartex" xmlns:cx1="http://schemas.microsoft.com/office/drawing/2015/9/8/chartex" xmlns:mc="http://schemas.openxmlformats.org/markup-compatibility/2006" xmlns:o="urn:schemas-microsoft-com:office:office" xmlns:r="http://schemas.openxmlformats.org/officeDocument/2006/relationships" xmlns:m="http://schemas.openxmlformats.org/officeDocument/2006/math" xmlns:v="urn:schemas-microsoft-com:vml" xmlns:wp14="http://schemas.microsoft.com/office/word/2010/wordprocessingDrawing" xmlns:wp="http://schemas.openxmlformats.org/drawingml/2006/wordprocessingDrawing" xmlns:w10="urn:schemas-microsoft-com:office:word" xmlns:w="http://schemas.openxmlformats.org/wordprocessingml/2006/main" xmlns:w14="http://schemas.microsoft.com/office/word/2010/wordml" xmlns:w15="http://schemas.microsoft.com/office/word/2012/wordml" xmlns:w16se="http://schemas.microsoft.com/office/word/2015/wordml/symex" xmlns:wpg="http://schemas.microsoft.com/office/word/2010/wordprocessingGroup" xmlns:wpi="http://schemas.microsoft.com/office/word/2010/wordprocessingInk" xmlns:wne="http://schemas.microsoft.com/office/word/2006/wordml" xmlns:wps="http://schemas.microsoft.com/office/word/2010/wordprocessingShape" mc:Ignorable="w14 w15 w16se wp14">
   <w:endnote w:type="separator" w:id="-1">
     <w:p>
       <w:pPr>
@@ -117,7 +119,7 @@
 </file>
 
 <file path=word/footer1.xml><?xml version="1.0" encoding="utf-8"?>
-<w:ftr xmlns:ve="http://schemas.openxmlformats.org/markup-compatibility/2006" xmlns:o="urn:schemas-microsoft-com:office:office" xmlns:r="http://schemas.openxmlformats.org/officeDocument/2006/relationships" xmlns:m="http://schemas.openxmlformats.org/officeDocument/2006/math" xmlns:v="urn:schemas-microsoft-com:vml" xmlns:wp="http://schemas.openxmlformats.org/drawingml/2006/wordprocessingDrawing" xmlns:w10="urn:schemas-microsoft-com:office:word" xmlns:w="http://schemas.openxmlformats.org/wordprocessingml/2006/main" xmlns:wne="http://schemas.microsoft.com/office/word/2006/wordml">
+<w:ftr xmlns:wpc="http://schemas.microsoft.com/office/word/2010/wordprocessingCanvas" xmlns:cx="http://schemas.microsoft.com/office/drawing/2014/chartex" xmlns:cx1="http://schemas.microsoft.com/office/drawing/2015/9/8/chartex" xmlns:mc="http://schemas.openxmlformats.org/markup-compatibility/2006" xmlns:o="urn:schemas-microsoft-com:office:office" xmlns:r="http://schemas.openxmlformats.org/officeDocument/2006/relationships" xmlns:m="http://schemas.openxmlformats.org/officeDocument/2006/math" xmlns:v="urn:schemas-microsoft-com:vml" xmlns:wp14="http://schemas.microsoft.com/office/word/2010/wordprocessingDrawing" xmlns:wp="http://schemas.openxmlformats.org/drawingml/2006/wordprocessingDrawing" xmlns:w10="urn:schemas-microsoft-com:office:word" xmlns:w="http://schemas.openxmlformats.org/wordprocessingml/2006/main" xmlns:w14="http://schemas.microsoft.com/office/word/2010/wordml" xmlns:w15="http://schemas.microsoft.com/office/word/2012/wordml" xmlns:w16se="http://schemas.microsoft.com/office/word/2015/wordml/symex" xmlns:wpg="http://schemas.microsoft.com/office/word/2010/wordprocessingGroup" xmlns:wpi="http://schemas.microsoft.com/office/word/2010/wordprocessingInk" xmlns:wne="http://schemas.microsoft.com/office/word/2006/wordml" xmlns:wps="http://schemas.microsoft.com/office/word/2010/wordprocessingShape" mc:Ignorable="w14 w15 w16se wp14">
   <w:sdt>
     <w:sdtPr>
       <w:id w:val="7178548"/>
@@ -126,6 +128,7 @@
         <w:docPartUnique/>
       </w:docPartObj>
     </w:sdtPr>
+    <w:sdtEndPr/>
     <w:sdtContent>
       <w:p>
         <w:pPr>
@@ -136,13 +139,78 @@
             <w:noProof/>
             <w:lang w:eastAsia="en-GB"/>
           </w:rPr>
-          <w:pict>
-            <v:shapetype id="_x0000_t32" coordsize="21600,21600" o:spt="32" o:oned="t" path="m,l21600,21600e" filled="f">
-              <v:path arrowok="t" fillok="f" o:connecttype="none"/>
-              <o:lock v:ext="edit" shapetype="t"/>
-            </v:shapetype>
-            <v:shape id="_x0000_s2051" type="#_x0000_t32" style="position:absolute;margin-left:0;margin-top:6.55pt;width:499.55pt;height:.05pt;z-index:251664384;mso-position-horizontal-relative:text;mso-position-vertical-relative:text" o:connectortype="straight" strokecolor="#00a2e5"/>
-          </w:pict>
+          <mc:AlternateContent>
+            <mc:Choice Requires="wps">
+              <w:drawing>
+                <wp:anchor distT="0" distB="0" distL="114300" distR="114300" simplePos="0" relativeHeight="251664384" behindDoc="0" locked="0" layoutInCell="1" allowOverlap="1">
+                  <wp:simplePos x="0" y="0"/>
+                  <wp:positionH relativeFrom="column">
+                    <wp:posOffset>0</wp:posOffset>
+                  </wp:positionH>
+                  <wp:positionV relativeFrom="paragraph">
+                    <wp:posOffset>83185</wp:posOffset>
+                  </wp:positionV>
+                  <wp:extent cx="6344285" cy="635"/>
+                  <wp:effectExtent l="9525" t="6985" r="8890" b="11430"/>
+                  <wp:wrapNone/>
+                  <wp:docPr id="1" name="AutoShape 3"/>
+                  <wp:cNvGraphicFramePr>
+                    <a:graphicFrameLocks xmlns:a="http://schemas.openxmlformats.org/drawingml/2006/main"/>
+                  </wp:cNvGraphicFramePr>
+                  <a:graphic xmlns:a="http://schemas.openxmlformats.org/drawingml/2006/main">
+                    <a:graphicData uri="http://schemas.microsoft.com/office/word/2010/wordprocessingShape">
+                      <wps:wsp>
+                        <wps:cNvCnPr>
+                          <a:cxnSpLocks noChangeShapeType="1"/>
+                        </wps:cNvCnPr>
+                        <wps:spPr bwMode="auto">
+                          <a:xfrm>
+                            <a:off x="0" y="0"/>
+                            <a:ext cx="6344285" cy="635"/>
+                          </a:xfrm>
+                          <a:prstGeom prst="straightConnector1">
+                            <a:avLst/>
+                          </a:prstGeom>
+                          <a:noFill/>
+                          <a:ln w="9525">
+                            <a:solidFill>
+                              <a:srgbClr val="00A2E5"/>
+                            </a:solidFill>
+                            <a:round/>
+                            <a:headEnd/>
+                            <a:tailEnd/>
+                          </a:ln>
+                          <a:extLst>
+                            <a:ext uri="{909E8E84-426E-40DD-AFC4-6F175D3DCCD1}">
+                              <a14:hiddenFill xmlns:a14="http://schemas.microsoft.com/office/drawing/2010/main">
+                                <a:noFill/>
+                              </a14:hiddenFill>
+                            </a:ext>
+                          </a:extLst>
+                        </wps:spPr>
+                        <wps:bodyPr/>
+                      </wps:wsp>
+                    </a:graphicData>
+                  </a:graphic>
+                  <wp14:sizeRelH relativeFrom="page">
+                    <wp14:pctWidth>0</wp14:pctWidth>
+                  </wp14:sizeRelH>
+                  <wp14:sizeRelV relativeFrom="page">
+                    <wp14:pctHeight>0</wp14:pctHeight>
+                  </wp14:sizeRelV>
+                </wp:anchor>
+              </w:drawing>
+            </mc:Choice>
+            <mc:Fallback>
+              <w:pict>
+                <v:shapetype w14:anchorId="3CE27478" id="_x0000_t32" coordsize="21600,21600" o:spt="32" o:oned="t" path="m,l21600,21600e" filled="f">
+                  <v:path arrowok="t" fillok="f" o:connecttype="none"/>
+                  <o:lock v:ext="edit" shapetype="t"/>
+                </v:shapetype>
+                <v:shape id="AutoShape 3" o:spid="_x0000_s1026" type="#_x0000_t32" style="position:absolute;margin-left:0;margin-top:6.55pt;width:499.55pt;height:.05pt;z-index:251664384;visibility:visible;mso-wrap-style:square;mso-width-percent:0;mso-height-percent:0;mso-wrap-distance-left:9pt;mso-wrap-distance-top:0;mso-wrap-distance-right:9pt;mso-wrap-distance-bottom:0;mso-position-horizontal:absolute;mso-position-horizontal-relative:text;mso-position-vertical:absolute;mso-position-vertical-relative:text;mso-width-percent:0;mso-height-percent:0;mso-width-relative:page;mso-height-relative:page" o:gfxdata="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" strokecolor="#00a2e5"/>
+              </w:pict>
+            </mc:Fallback>
+          </mc:AlternateContent>
         </w:r>
       </w:p>
       <w:p>
@@ -198,7 +266,7 @@
 </file>
 
 <file path=word/footer2.xml><?xml version="1.0" encoding="utf-8"?>
-<w:ftr xmlns:ve="http://schemas.openxmlformats.org/markup-compatibility/2006" xmlns:o="urn:schemas-microsoft-com:office:office" xmlns:r="http://schemas.openxmlformats.org/officeDocument/2006/relationships" xmlns:m="http://schemas.openxmlformats.org/officeDocument/2006/math" xmlns:v="urn:schemas-microsoft-com:vml" xmlns:wp="http://schemas.openxmlformats.org/drawingml/2006/wordprocessingDrawing" xmlns:w10="urn:schemas-microsoft-com:office:word" xmlns:w="http://schemas.openxmlformats.org/wordprocessingml/2006/main" xmlns:wne="http://schemas.microsoft.com/office/word/2006/wordml">
+<w:ftr xmlns:wpc="http://schemas.microsoft.com/office/word/2010/wordprocessingCanvas" xmlns:cx="http://schemas.microsoft.com/office/drawing/2014/chartex" xmlns:cx1="http://schemas.microsoft.com/office/drawing/2015/9/8/chartex" xmlns:mc="http://schemas.openxmlformats.org/markup-compatibility/2006" xmlns:o="urn:schemas-microsoft-com:office:office" xmlns:r="http://schemas.openxmlformats.org/officeDocument/2006/relationships" xmlns:m="http://schemas.openxmlformats.org/officeDocument/2006/math" xmlns:v="urn:schemas-microsoft-com:vml" xmlns:wp14="http://schemas.microsoft.com/office/word/2010/wordprocessingDrawing" xmlns:wp="http://schemas.openxmlformats.org/drawingml/2006/wordprocessingDrawing" xmlns:w10="urn:schemas-microsoft-com:office:word" xmlns:w="http://schemas.openxmlformats.org/wordprocessingml/2006/main" xmlns:w14="http://schemas.microsoft.com/office/word/2010/wordml" xmlns:w15="http://schemas.microsoft.com/office/word/2012/wordml" xmlns:w16se="http://schemas.microsoft.com/office/word/2015/wordml/symex" xmlns:wpg="http://schemas.microsoft.com/office/word/2010/wordprocessingGroup" xmlns:wpi="http://schemas.microsoft.com/office/word/2010/wordprocessingInk" xmlns:wne="http://schemas.microsoft.com/office/word/2006/wordml" xmlns:wps="http://schemas.microsoft.com/office/word/2010/wordprocessingShape" mc:Ignorable="w14 w15 w16se wp14">
   <w:sdt>
     <w:sdtPr>
       <w:id w:val="4490031"/>
@@ -207,6 +275,7 @@
         <w:docPartUnique/>
       </w:docPartObj>
     </w:sdtPr>
+    <w:sdtEndPr/>
     <w:sdtContent>
       <w:p>
         <w:pPr>
@@ -230,7 +299,7 @@
 </file>
 
 <file path=word/footnotes.xml><?xml version="1.0" encoding="utf-8"?>
-<w:footnotes xmlns:ve="http://schemas.openxmlformats.org/markup-compatibility/2006" xmlns:o="urn:schemas-microsoft-com:office:office" xmlns:r="http://schemas.openxmlformats.org/officeDocument/2006/relationships" xmlns:m="http://schemas.openxmlformats.org/officeDocument/2006/math" xmlns:v="urn:schemas-microsoft-com:vml" xmlns:wp="http://schemas.openxmlformats.org/drawingml/2006/wordprocessingDrawing" xmlns:w10="urn:schemas-microsoft-com:office:word" xmlns:w="http://schemas.openxmlformats.org/wordprocessingml/2006/main" xmlns:wne="http://schemas.microsoft.com/office/word/2006/wordml">
+<w:footnotes xmlns:wpc="http://schemas.microsoft.com/office/word/2010/wordprocessingCanvas" xmlns:cx="http://schemas.microsoft.com/office/drawing/2014/chartex" xmlns:cx1="http://schemas.microsoft.com/office/drawing/2015/9/8/chartex" xmlns:mc="http://schemas.openxmlformats.org/markup-compatibility/2006" xmlns:o="urn:schemas-microsoft-com:office:office" xmlns:r="http://schemas.openxmlformats.org/officeDocument/2006/relationships" xmlns:m="http://schemas.openxmlformats.org/officeDocument/2006/math" xmlns:v="urn:schemas-microsoft-com:vml" xmlns:wp14="http://schemas.microsoft.com/office/word/2010/wordprocessingDrawing" xmlns:wp="http://schemas.openxmlformats.org/drawingml/2006/wordprocessingDrawing" xmlns:w10="urn:schemas-microsoft-com:office:word" xmlns:w="http://schemas.openxmlformats.org/wordprocessingml/2006/main" xmlns:w14="http://schemas.microsoft.com/office/word/2010/wordml" xmlns:w15="http://schemas.microsoft.com/office/word/2012/wordml" xmlns:w16se="http://schemas.microsoft.com/office/word/2015/wordml/symex" xmlns:wpg="http://schemas.microsoft.com/office/word/2010/wordprocessingGroup" xmlns:wpi="http://schemas.microsoft.com/office/word/2010/wordprocessingInk" xmlns:wne="http://schemas.microsoft.com/office/word/2006/wordml" xmlns:wps="http://schemas.microsoft.com/office/word/2010/wordprocessingShape" mc:Ignorable="w14 w15 w16se wp14">
   <w:footnote w:type="separator" w:id="-1">
     <w:p>
       <w:pPr>
@@ -255,7 +324,7 @@
 </file>
 
 <file path=word/header1.xml><?xml version="1.0" encoding="utf-8"?>
-<w:hdr xmlns:ve="http://schemas.openxmlformats.org/markup-compatibility/2006" xmlns:o="urn:schemas-microsoft-com:office:office" xmlns:r="http://schemas.openxmlformats.org/officeDocument/2006/relationships" xmlns:m="http://schemas.openxmlformats.org/officeDocument/2006/math" xmlns:v="urn:schemas-microsoft-com:vml" xmlns:wp="http://schemas.openxmlformats.org/drawingml/2006/wordprocessingDrawing" xmlns:w10="urn:schemas-microsoft-com:office:word" xmlns:w="http://schemas.openxmlformats.org/wordprocessingml/2006/main" xmlns:wne="http://schemas.microsoft.com/office/word/2006/wordml">
+<w:hdr xmlns:wpc="http://schemas.microsoft.com/office/word/2010/wordprocessingCanvas" xmlns:cx="http://schemas.microsoft.com/office/drawing/2014/chartex" xmlns:cx1="http://schemas.microsoft.com/office/drawing/2015/9/8/chartex" xmlns:mc="http://schemas.openxmlformats.org/markup-compatibility/2006" xmlns:o="urn:schemas-microsoft-com:office:office" xmlns:r="http://schemas.openxmlformats.org/officeDocument/2006/relationships" xmlns:m="http://schemas.openxmlformats.org/officeDocument/2006/math" xmlns:v="urn:schemas-microsoft-com:vml" xmlns:wp14="http://schemas.microsoft.com/office/word/2010/wordprocessingDrawing" xmlns:wp="http://schemas.openxmlformats.org/drawingml/2006/wordprocessingDrawing" xmlns:w10="urn:schemas-microsoft-com:office:word" xmlns:w="http://schemas.openxmlformats.org/wordprocessingml/2006/main" xmlns:w14="http://schemas.microsoft.com/office/word/2010/wordml" xmlns:w15="http://schemas.microsoft.com/office/word/2012/wordml" xmlns:w16se="http://schemas.microsoft.com/office/word/2015/wordml/symex" xmlns:wpg="http://schemas.microsoft.com/office/word/2010/wordprocessingGroup" xmlns:wpi="http://schemas.microsoft.com/office/word/2010/wordprocessingInk" xmlns:wne="http://schemas.microsoft.com/office/word/2006/wordml" xmlns:wps="http://schemas.microsoft.com/office/word/2010/wordprocessingShape" mc:Ignorable="w14 w15 w16se wp14">
   <w:p>
     <w:pPr>
       <w:pStyle w:val="HeaderTitle"/>
@@ -274,13 +343,78 @@
         <w:position w:val="92"/>
         <w:lang w:eastAsia="en-GB"/>
       </w:rPr>
-      <w:pict>
-        <v:shapetype id="_x0000_t32" coordsize="21600,21600" o:spt="32" o:oned="t" path="m,l21600,21600e" filled="f">
-          <v:path arrowok="t" fillok="f" o:connecttype="none"/>
-          <o:lock v:ext="edit" shapetype="t"/>
-        </v:shapetype>
-        <v:shape id="_x0000_s2049" type="#_x0000_t32" alt="#" style="position:absolute;margin-left:0;margin-top:39.05pt;width:487.55pt;height:0;z-index:251660288" o:connectortype="straight" strokecolor="#00a2e5"/>
-      </w:pict>
+      <mc:AlternateContent>
+        <mc:Choice Requires="wps">
+          <w:drawing>
+            <wp:anchor distT="0" distB="0" distL="114300" distR="114300" simplePos="0" relativeHeight="251660288" behindDoc="0" locked="0" layoutInCell="1" allowOverlap="1">
+              <wp:simplePos x="0" y="0"/>
+              <wp:positionH relativeFrom="column">
+                <wp:posOffset>0</wp:posOffset>
+              </wp:positionH>
+              <wp:positionV relativeFrom="paragraph">
+                <wp:posOffset>495935</wp:posOffset>
+              </wp:positionV>
+              <wp:extent cx="6191885" cy="0"/>
+              <wp:effectExtent l="9525" t="10160" r="8890" b="8890"/>
+              <wp:wrapNone/>
+              <wp:docPr id="2" name="AutoShape 1" descr="#"/>
+              <wp:cNvGraphicFramePr>
+                <a:graphicFrameLocks xmlns:a="http://schemas.openxmlformats.org/drawingml/2006/main"/>
+              </wp:cNvGraphicFramePr>
+              <a:graphic xmlns:a="http://schemas.openxmlformats.org/drawingml/2006/main">
+                <a:graphicData uri="http://schemas.microsoft.com/office/word/2010/wordprocessingShape">
+                  <wps:wsp>
+                    <wps:cNvCnPr>
+                      <a:cxnSpLocks noChangeShapeType="1"/>
+                    </wps:cNvCnPr>
+                    <wps:spPr bwMode="auto">
+                      <a:xfrm>
+                        <a:off x="0" y="0"/>
+                        <a:ext cx="6191885" cy="0"/>
+                      </a:xfrm>
+                      <a:prstGeom prst="straightConnector1">
+                        <a:avLst/>
+                      </a:prstGeom>
+                      <a:noFill/>
+                      <a:ln w="9525">
+                        <a:solidFill>
+                          <a:srgbClr val="00A2E5"/>
+                        </a:solidFill>
+                        <a:round/>
+                        <a:headEnd/>
+                        <a:tailEnd/>
+                      </a:ln>
+                      <a:extLst>
+                        <a:ext uri="{909E8E84-426E-40DD-AFC4-6F175D3DCCD1}">
+                          <a14:hiddenFill xmlns:a14="http://schemas.microsoft.com/office/drawing/2010/main">
+                            <a:noFill/>
+                          </a14:hiddenFill>
+                        </a:ext>
+                      </a:extLst>
+                    </wps:spPr>
+                    <wps:bodyPr/>
+                  </wps:wsp>
+                </a:graphicData>
+              </a:graphic>
+              <wp14:sizeRelH relativeFrom="page">
+                <wp14:pctWidth>0</wp14:pctWidth>
+              </wp14:sizeRelH>
+              <wp14:sizeRelV relativeFrom="page">
+                <wp14:pctHeight>0</wp14:pctHeight>
+              </wp14:sizeRelV>
+            </wp:anchor>
+          </w:drawing>
+        </mc:Choice>
+        <mc:Fallback>
+          <w:pict>
+            <v:shapetype w14:anchorId="02D99595" id="_x0000_t32" coordsize="21600,21600" o:spt="32" o:oned="t" path="m,l21600,21600e" filled="f">
+              <v:path arrowok="t" fillok="f" o:connecttype="none"/>
+              <o:lock v:ext="edit" shapetype="t"/>
+            </v:shapetype>
+            <v:shape id="AutoShape 1" o:spid="_x0000_s1026" type="#_x0000_t32" alt="#" style="position:absolute;margin-left:0;margin-top:39.05pt;width:487.55pt;height:0;z-index:251660288;visibility:visible;mso-wrap-style:square;mso-width-percent:0;mso-height-percent:0;mso-wrap-distance-left:9pt;mso-wrap-distance-top:0;mso-wrap-distance-right:9pt;mso-wrap-distance-bottom:0;mso-position-horizontal:absolute;mso-position-horizontal-relative:text;mso-position-vertical:absolute;mso-position-vertical-relative:text;mso-width-percent:0;mso-height-percent:0;mso-width-relative:page;mso-height-relative:page" o:gfxdata="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" strokecolor="#00a2e5"/>
+          </w:pict>
+        </mc:Fallback>
+      </mc:AlternateContent>
     </w:r>
     <w:r>
       <w:rPr>
@@ -302,42 +436,14 @@
         <w:position w:val="92"/>
         <w:sz w:val="22"/>
       </w:rPr>
-      <w:t xml:space="preserve"> - Restricted Statistics: embargoed to 09:30 </w:t>
+      <w:t xml:space="preserve"> - Restricted Statistics: embargoed to 09:30 dd/mm/yyyy</w:t>
     </w:r>
-    <w:proofErr w:type="spellStart"/>
-    <w:r>
-      <w:rPr>
-        <w:color w:val="FF0000"/>
-        <w:position w:val="92"/>
-        <w:sz w:val="22"/>
-      </w:rPr>
-      <w:t>dd</w:t>
-    </w:r>
-    <w:proofErr w:type="spellEnd"/>
-    <w:r>
-      <w:rPr>
-        <w:color w:val="FF0000"/>
-        <w:position w:val="92"/>
-        <w:sz w:val="22"/>
-      </w:rPr>
-      <w:t>/mm/</w:t>
-    </w:r>
-    <w:proofErr w:type="spellStart"/>
-    <w:r>
-      <w:rPr>
-        <w:color w:val="FF0000"/>
-        <w:position w:val="92"/>
-        <w:sz w:val="22"/>
-      </w:rPr>
-      <w:t>yyyy</w:t>
-    </w:r>
-    <w:proofErr w:type="spellEnd"/>
   </w:p>
 </w:hdr>
 </file>
 
 <file path=word/styles.xml><?xml version="1.0" encoding="utf-8"?>
-<w:styles xmlns:r="http://schemas.openxmlformats.org/officeDocument/2006/relationships" xmlns:w="http://schemas.openxmlformats.org/wordprocessingml/2006/main">
+<w:styles xmlns:mc="http://schemas.openxmlformats.org/markup-compatibility/2006" xmlns:r="http://schemas.openxmlformats.org/officeDocument/2006/relationships" xmlns:w="http://schemas.openxmlformats.org/wordprocessingml/2006/main" xmlns:w14="http://schemas.microsoft.com/office/word/2010/wordml" xmlns:w15="http://schemas.microsoft.com/office/word/2012/wordml" xmlns:w16se="http://schemas.microsoft.com/office/word/2015/wordml/symex" mc:Ignorable="w14 w15 w16se">
   <w:docDefaults>
     <w:rPrDefault>
       <w:rPr>
@@ -353,144 +459,378 @@
       </w:pPr>
     </w:pPrDefault>
   </w:docDefaults>
-  <w:latentStyles w:defLockedState="0" w:defUIPriority="99" w:defSemiHidden="1" w:defUnhideWhenUsed="1" w:defQFormat="0" w:count="267">
-    <w:lsdException w:name="Normal" w:semiHidden="0" w:uiPriority="0" w:unhideWhenUsed="0" w:qFormat="1"/>
-    <w:lsdException w:name="heading 1" w:semiHidden="0" w:uiPriority="9" w:unhideWhenUsed="0"/>
-    <w:lsdException w:name="heading 2" w:uiPriority="9" w:qFormat="1"/>
-    <w:lsdException w:name="heading 3" w:uiPriority="9" w:qFormat="1"/>
-    <w:lsdException w:name="heading 4" w:uiPriority="9" w:qFormat="1"/>
-    <w:lsdException w:name="heading 5" w:uiPriority="9" w:qFormat="1"/>
-    <w:lsdException w:name="heading 6" w:uiPriority="9" w:qFormat="1"/>
-    <w:lsdException w:name="heading 7" w:semiHidden="0" w:uiPriority="9" w:unhideWhenUsed="0" w:qFormat="1"/>
-    <w:lsdException w:name="heading 8" w:uiPriority="9" w:qFormat="1"/>
-    <w:lsdException w:name="heading 9" w:uiPriority="9" w:qFormat="1"/>
-    <w:lsdException w:name="toc 1" w:uiPriority="39"/>
-    <w:lsdException w:name="toc 2" w:uiPriority="39"/>
-    <w:lsdException w:name="toc 3" w:uiPriority="39"/>
-    <w:lsdException w:name="toc 4" w:uiPriority="39"/>
-    <w:lsdException w:name="toc 5" w:uiPriority="39"/>
-    <w:lsdException w:name="toc 6" w:uiPriority="39"/>
-    <w:lsdException w:name="toc 7" w:uiPriority="39"/>
-    <w:lsdException w:name="toc 8" w:uiPriority="39"/>
-    <w:lsdException w:name="toc 9" w:uiPriority="39"/>
-    <w:lsdException w:name="caption" w:uiPriority="35" w:qFormat="1"/>
-    <w:lsdException w:name="Title" w:semiHidden="0" w:uiPriority="10" w:unhideWhenUsed="0" w:qFormat="1"/>
-    <w:lsdException w:name="Default Paragraph Font" w:uiPriority="1"/>
-    <w:lsdException w:name="Subtitle" w:semiHidden="0" w:uiPriority="11" w:unhideWhenUsed="0" w:qFormat="1"/>
-    <w:lsdException w:name="Strong" w:semiHidden="0" w:uiPriority="22" w:unhideWhenUsed="0" w:qFormat="1"/>
-    <w:lsdException w:name="Emphasis" w:semiHidden="0" w:uiPriority="20" w:unhideWhenUsed="0" w:qFormat="1"/>
-    <w:lsdException w:name="Table Grid" w:semiHidden="0" w:uiPriority="59" w:unhideWhenUsed="0"/>
-    <w:lsdException w:name="Placeholder Text" w:unhideWhenUsed="0"/>
-    <w:lsdException w:name="No Spacing" w:semiHidden="0" w:uiPriority="1" w:unhideWhenUsed="0" w:qFormat="1"/>
-    <w:lsdException w:name="Light Shading" w:semiHidden="0" w:uiPriority="60" w:unhideWhenUsed="0"/>
-    <w:lsdException w:name="Light List" w:semiHidden="0" w:uiPriority="61" w:unhideWhenUsed="0"/>
-    <w:lsdException w:name="Light Grid" w:semiHidden="0" w:uiPriority="62" w:unhideWhenUsed="0"/>
-    <w:lsdException w:name="Medium Shading 1" w:semiHidden="0" w:uiPriority="63" w:unhideWhenUsed="0"/>
-    <w:lsdException w:name="Medium Shading 2" w:semiHidden="0" w:uiPriority="64" w:unhideWhenUsed="0"/>
-    <w:lsdException w:name="Medium List 1" w:semiHidden="0" w:uiPriority="65" w:unhideWhenUsed="0"/>
-    <w:lsdException w:name="Medium List 2" w:semiHidden="0" w:uiPriority="66" w:unhideWhenUsed="0"/>
-    <w:lsdException w:name="Medium Grid 1" w:semiHidden="0" w:uiPriority="67" w:unhideWhenUsed="0"/>
-    <w:lsdException w:name="Medium Grid 2" w:semiHidden="0" w:uiPriority="68" w:unhideWhenUsed="0"/>
-    <w:lsdException w:name="Medium Grid 3" w:semiHidden="0" w:uiPriority="69" w:unhideWhenUsed="0"/>
-    <w:lsdException w:name="Dark List" w:semiHidden="0" w:uiPriority="70" w:unhideWhenUsed="0"/>
-    <w:lsdException w:name="Colorful Shading" w:semiHidden="0" w:uiPriority="71" w:unhideWhenUsed="0"/>
-    <w:lsdException w:name="Colorful List" w:semiHidden="0" w:uiPriority="72" w:unhideWhenUsed="0"/>
-    <w:lsdException w:name="Colorful Grid" w:semiHidden="0" w:uiPriority="73" w:unhideWhenUsed="0"/>
-    <w:lsdException w:name="Light Shading Accent 1" w:semiHidden="0" w:uiPriority="60" w:unhideWhenUsed="0"/>
-    <w:lsdException w:name="Light List Accent 1" w:semiHidden="0" w:uiPriority="61" w:unhideWhenUsed="0"/>
-    <w:lsdException w:name="Light Grid Accent 1" w:semiHidden="0" w:uiPriority="62" w:unhideWhenUsed="0"/>
-    <w:lsdException w:name="Medium Shading 1 Accent 1" w:semiHidden="0" w:uiPriority="63" w:unhideWhenUsed="0"/>
-    <w:lsdException w:name="Medium Shading 2 Accent 1" w:semiHidden="0" w:uiPriority="64" w:unhideWhenUsed="0"/>
-    <w:lsdException w:name="Medium List 1 Accent 1" w:semiHidden="0" w:uiPriority="65" w:unhideWhenUsed="0"/>
-    <w:lsdException w:name="Revision" w:unhideWhenUsed="0"/>
-    <w:lsdException w:name="List Paragraph" w:semiHidden="0" w:uiPriority="34" w:unhideWhenUsed="0" w:qFormat="1"/>
-    <w:lsdException w:name="Quote" w:semiHidden="0" w:uiPriority="29" w:unhideWhenUsed="0" w:qFormat="1"/>
-    <w:lsdException w:name="Intense Quote" w:semiHidden="0" w:uiPriority="30" w:unhideWhenUsed="0" w:qFormat="1"/>
-    <w:lsdException w:name="Medium List 2 Accent 1" w:semiHidden="0" w:uiPriority="66" w:unhideWhenUsed="0"/>
-    <w:lsdException w:name="Medium Grid 1 Accent 1" w:semiHidden="0" w:uiPriority="67" w:unhideWhenUsed="0"/>
-    <w:lsdException w:name="Medium Grid 2 Accent 1" w:semiHidden="0" w:uiPriority="68" w:unhideWhenUsed="0"/>
-    <w:lsdException w:name="Medium Grid 3 Accent 1" w:semiHidden="0" w:uiPriority="69" w:unhideWhenUsed="0"/>
-    <w:lsdException w:name="Dark List Accent 1" w:semiHidden="0" w:uiPriority="70" w:unhideWhenUsed="0"/>
-    <w:lsdException w:name="Colorful Shading Accent 1" w:semiHidden="0" w:uiPriority="71" w:unhideWhenUsed="0"/>
-    <w:lsdException w:name="Colorful List Accent 1" w:semiHidden="0" w:uiPriority="72" w:unhideWhenUsed="0"/>
-    <w:lsdException w:name="Colorful Grid Accent 1" w:semiHidden="0" w:uiPriority="73" w:unhideWhenUsed="0"/>
-    <w:lsdException w:name="Light Shading Accent 2" w:semiHidden="0" w:uiPriority="60" w:unhideWhenUsed="0"/>
-    <w:lsdException w:name="Light List Accent 2" w:semiHidden="0" w:uiPriority="61" w:unhideWhenUsed="0"/>
-    <w:lsdException w:name="Light Grid Accent 2" w:semiHidden="0" w:uiPriority="62" w:unhideWhenUsed="0"/>
-    <w:lsdException w:name="Medium Shading 1 Accent 2" w:semiHidden="0" w:uiPriority="63" w:unhideWhenUsed="0"/>
-    <w:lsdException w:name="Medium Shading 2 Accent 2" w:semiHidden="0" w:uiPriority="64" w:unhideWhenUsed="0"/>
-    <w:lsdException w:name="Medium List 1 Accent 2" w:semiHidden="0" w:uiPriority="65" w:unhideWhenUsed="0"/>
-    <w:lsdException w:name="Medium List 2 Accent 2" w:semiHidden="0" w:uiPriority="66" w:unhideWhenUsed="0"/>
-    <w:lsdException w:name="Medium Grid 1 Accent 2" w:semiHidden="0" w:uiPriority="67" w:unhideWhenUsed="0"/>
-    <w:lsdException w:name="Medium Grid 2 Accent 2" w:semiHidden="0" w:uiPriority="68" w:unhideWhenUsed="0"/>
-    <w:lsdException w:name="Medium Grid 3 Accent 2" w:semiHidden="0" w:uiPriority="69" w:unhideWhenUsed="0"/>
-    <w:lsdException w:name="Dark List Accent 2" w:semiHidden="0" w:uiPriority="70" w:unhideWhenUsed="0"/>
-    <w:lsdException w:name="Colorful Shading Accent 2" w:semiHidden="0" w:uiPriority="71" w:unhideWhenUsed="0"/>
-    <w:lsdException w:name="Colorful List Accent 2" w:semiHidden="0" w:uiPriority="72" w:unhideWhenUsed="0"/>
-    <w:lsdException w:name="Colorful Grid Accent 2" w:semiHidden="0" w:uiPriority="73" w:unhideWhenUsed="0"/>
-    <w:lsdException w:name="Light Shading Accent 3" w:semiHidden="0" w:uiPriority="60" w:unhideWhenUsed="0"/>
-    <w:lsdException w:name="Light List Accent 3" w:semiHidden="0" w:uiPriority="61" w:unhideWhenUsed="0"/>
-    <w:lsdException w:name="Light Grid Accent 3" w:semiHidden="0" w:uiPriority="62" w:unhideWhenUsed="0"/>
-    <w:lsdException w:name="Medium Shading 1 Accent 3" w:semiHidden="0" w:uiPriority="63" w:unhideWhenUsed="0"/>
-    <w:lsdException w:name="Medium Shading 2 Accent 3" w:semiHidden="0" w:uiPriority="64" w:unhideWhenUsed="0"/>
-    <w:lsdException w:name="Medium List 1 Accent 3" w:semiHidden="0" w:uiPriority="65" w:unhideWhenUsed="0"/>
-    <w:lsdException w:name="Medium List 2 Accent 3" w:semiHidden="0" w:uiPriority="66" w:unhideWhenUsed="0"/>
-    <w:lsdException w:name="Medium Grid 1 Accent 3" w:semiHidden="0" w:uiPriority="67" w:unhideWhenUsed="0"/>
-    <w:lsdException w:name="Medium Grid 2 Accent 3" w:semiHidden="0" w:uiPriority="68" w:unhideWhenUsed="0"/>
-    <w:lsdException w:name="Medium Grid 3 Accent 3" w:semiHidden="0" w:uiPriority="69" w:unhideWhenUsed="0"/>
-    <w:lsdException w:name="Dark List Accent 3" w:semiHidden="0" w:uiPriority="70" w:unhideWhenUsed="0"/>
-    <w:lsdException w:name="Colorful Shading Accent 3" w:semiHidden="0" w:uiPriority="71" w:unhideWhenUsed="0"/>
-    <w:lsdException w:name="Colorful List Accent 3" w:semiHidden="0" w:uiPriority="72" w:unhideWhenUsed="0"/>
-    <w:lsdException w:name="Colorful Grid Accent 3" w:semiHidden="0" w:uiPriority="73" w:unhideWhenUsed="0"/>
-    <w:lsdException w:name="Light Shading Accent 4" w:semiHidden="0" w:uiPriority="60" w:unhideWhenUsed="0"/>
-    <w:lsdException w:name="Light List Accent 4" w:semiHidden="0" w:uiPriority="61" w:unhideWhenUsed="0"/>
-    <w:lsdException w:name="Light Grid Accent 4" w:semiHidden="0" w:uiPriority="62" w:unhideWhenUsed="0"/>
-    <w:lsdException w:name="Medium Shading 1 Accent 4" w:semiHidden="0" w:uiPriority="63" w:unhideWhenUsed="0"/>
-    <w:lsdException w:name="Medium Shading 2 Accent 4" w:semiHidden="0" w:uiPriority="64" w:unhideWhenUsed="0"/>
-    <w:lsdException w:name="Medium List 1 Accent 4" w:semiHidden="0" w:uiPriority="65" w:unhideWhenUsed="0"/>
-    <w:lsdException w:name="Medium List 2 Accent 4" w:semiHidden="0" w:uiPriority="66" w:unhideWhenUsed="0"/>
-    <w:lsdException w:name="Medium Grid 1 Accent 4" w:semiHidden="0" w:uiPriority="67" w:unhideWhenUsed="0"/>
-    <w:lsdException w:name="Medium Grid 2 Accent 4" w:semiHidden="0" w:uiPriority="68" w:unhideWhenUsed="0"/>
-    <w:lsdException w:name="Medium Grid 3 Accent 4" w:semiHidden="0" w:uiPriority="69" w:unhideWhenUsed="0"/>
-    <w:lsdException w:name="Dark List Accent 4" w:semiHidden="0" w:uiPriority="70" w:unhideWhenUsed="0"/>
-    <w:lsdException w:name="Colorful Shading Accent 4" w:semiHidden="0" w:uiPriority="71" w:unhideWhenUsed="0"/>
-    <w:lsdException w:name="Colorful List Accent 4" w:semiHidden="0" w:uiPriority="72" w:unhideWhenUsed="0"/>
-    <w:lsdException w:name="Colorful Grid Accent 4" w:semiHidden="0" w:uiPriority="73" w:unhideWhenUsed="0"/>
-    <w:lsdException w:name="Light Shading Accent 5" w:semiHidden="0" w:uiPriority="60" w:unhideWhenUsed="0"/>
-    <w:lsdException w:name="Light List Accent 5" w:semiHidden="0" w:uiPriority="61" w:unhideWhenUsed="0"/>
-    <w:lsdException w:name="Light Grid Accent 5" w:semiHidden="0" w:uiPriority="62" w:unhideWhenUsed="0"/>
-    <w:lsdException w:name="Medium Shading 1 Accent 5" w:semiHidden="0" w:uiPriority="63" w:unhideWhenUsed="0"/>
-    <w:lsdException w:name="Medium Shading 2 Accent 5" w:semiHidden="0" w:uiPriority="64" w:unhideWhenUsed="0"/>
-    <w:lsdException w:name="Medium List 1 Accent 5" w:semiHidden="0" w:uiPriority="65" w:unhideWhenUsed="0"/>
-    <w:lsdException w:name="Medium List 2 Accent 5" w:semiHidden="0" w:uiPriority="66" w:unhideWhenUsed="0"/>
-    <w:lsdException w:name="Medium Grid 1 Accent 5" w:semiHidden="0" w:uiPriority="67" w:unhideWhenUsed="0"/>
-    <w:lsdException w:name="Medium Grid 2 Accent 5" w:semiHidden="0" w:uiPriority="68" w:unhideWhenUsed="0"/>
-    <w:lsdException w:name="Medium Grid 3 Accent 5" w:semiHidden="0" w:uiPriority="69" w:unhideWhenUsed="0"/>
-    <w:lsdException w:name="Dark List Accent 5" w:semiHidden="0" w:uiPriority="70" w:unhideWhenUsed="0"/>
-    <w:lsdException w:name="Colorful Shading Accent 5" w:semiHidden="0" w:uiPriority="71" w:unhideWhenUsed="0"/>
-    <w:lsdException w:name="Colorful List Accent 5" w:semiHidden="0" w:uiPriority="72" w:unhideWhenUsed="0"/>
-    <w:lsdException w:name="Colorful Grid Accent 5" w:semiHidden="0" w:uiPriority="73" w:unhideWhenUsed="0"/>
-    <w:lsdException w:name="Light Shading Accent 6" w:semiHidden="0" w:uiPriority="60" w:unhideWhenUsed="0"/>
-    <w:lsdException w:name="Light List Accent 6" w:semiHidden="0" w:uiPriority="61" w:unhideWhenUsed="0"/>
-    <w:lsdException w:name="Light Grid Accent 6" w:semiHidden="0" w:uiPriority="62" w:unhideWhenUsed="0"/>
-    <w:lsdException w:name="Medium Shading 1 Accent 6" w:semiHidden="0" w:uiPriority="63" w:unhideWhenUsed="0"/>
-    <w:lsdException w:name="Medium Shading 2 Accent 6" w:semiHidden="0" w:uiPriority="64" w:unhideWhenUsed="0"/>
-    <w:lsdException w:name="Medium List 1 Accent 6" w:semiHidden="0" w:uiPriority="65" w:unhideWhenUsed="0"/>
-    <w:lsdException w:name="Medium List 2 Accent 6" w:semiHidden="0" w:uiPriority="66" w:unhideWhenUsed="0"/>
-    <w:lsdException w:name="Medium Grid 1 Accent 6" w:semiHidden="0" w:uiPriority="67" w:unhideWhenUsed="0"/>
-    <w:lsdException w:name="Medium Grid 2 Accent 6" w:semiHidden="0" w:uiPriority="68" w:unhideWhenUsed="0"/>
-    <w:lsdException w:name="Medium Grid 3 Accent 6" w:semiHidden="0" w:uiPriority="69" w:unhideWhenUsed="0"/>
-    <w:lsdException w:name="Dark List Accent 6" w:semiHidden="0" w:uiPriority="70" w:unhideWhenUsed="0"/>
-    <w:lsdException w:name="Colorful Shading Accent 6" w:semiHidden="0" w:uiPriority="71" w:unhideWhenUsed="0"/>
-    <w:lsdException w:name="Colorful List Accent 6" w:semiHidden="0" w:uiPriority="72" w:unhideWhenUsed="0"/>
-    <w:lsdException w:name="Colorful Grid Accent 6" w:semiHidden="0" w:uiPriority="73" w:unhideWhenUsed="0"/>
-    <w:lsdException w:name="Subtle Emphasis" w:semiHidden="0" w:uiPriority="19" w:unhideWhenUsed="0" w:qFormat="1"/>
-    <w:lsdException w:name="Intense Emphasis" w:semiHidden="0" w:uiPriority="21" w:unhideWhenUsed="0" w:qFormat="1"/>
-    <w:lsdException w:name="Subtle Reference" w:semiHidden="0" w:uiPriority="31" w:unhideWhenUsed="0" w:qFormat="1"/>
-    <w:lsdException w:name="Intense Reference" w:semiHidden="0" w:uiPriority="32" w:unhideWhenUsed="0" w:qFormat="1"/>
-    <w:lsdException w:name="Book Title" w:semiHidden="0" w:uiPriority="33" w:unhideWhenUsed="0" w:qFormat="1"/>
-    <w:lsdException w:name="Bibliography" w:uiPriority="37"/>
-    <w:lsdException w:name="TOC Heading" w:uiPriority="39" w:qFormat="1"/>
+  <w:latentStyles w:defLockedState="0" w:defUIPriority="99" w:defSemiHidden="0" w:defUnhideWhenUsed="0" w:defQFormat="0" w:count="371">
+    <w:lsdException w:name="Normal" w:uiPriority="0" w:qFormat="1"/>
+    <w:lsdException w:name="heading 1" w:uiPriority="9"/>
+    <w:lsdException w:name="heading 2" w:semiHidden="1" w:uiPriority="9" w:unhideWhenUsed="1" w:qFormat="1"/>
+    <w:lsdException w:name="heading 3" w:semiHidden="1" w:uiPriority="9" w:unhideWhenUsed="1" w:qFormat="1"/>
+    <w:lsdException w:name="heading 4" w:semiHidden="1" w:uiPriority="9" w:unhideWhenUsed="1" w:qFormat="1"/>
+    <w:lsdException w:name="heading 5" w:semiHidden="1" w:uiPriority="9" w:unhideWhenUsed="1" w:qFormat="1"/>
+    <w:lsdException w:name="heading 6" w:semiHidden="1" w:uiPriority="9" w:unhideWhenUsed="1" w:qFormat="1"/>
+    <w:lsdException w:name="heading 7" w:uiPriority="9" w:qFormat="1"/>
+    <w:lsdException w:name="heading 8" w:semiHidden="1" w:uiPriority="9" w:unhideWhenUsed="1" w:qFormat="1"/>
+    <w:lsdException w:name="heading 9" w:semiHidden="1" w:uiPriority="9" w:unhideWhenUsed="1" w:qFormat="1"/>
+    <w:lsdException w:name="index 1" w:semiHidden="1" w:unhideWhenUsed="1"/>
+    <w:lsdException w:name="index 2" w:semiHidden="1" w:unhideWhenUsed="1"/>
+    <w:lsdException w:name="index 3" w:semiHidden="1" w:unhideWhenUsed="1"/>
+    <w:lsdException w:name="index 4" w:semiHidden="1" w:unhideWhenUsed="1"/>
+    <w:lsdException w:name="index 5" w:semiHidden="1" w:unhideWhenUsed="1"/>
+    <w:lsdException w:name="index 6" w:semiHidden="1" w:unhideWhenUsed="1"/>
+    <w:lsdException w:name="index 7" w:semiHidden="1" w:unhideWhenUsed="1"/>
+    <w:lsdException w:name="index 8" w:semiHidden="1" w:unhideWhenUsed="1"/>
+    <w:lsdException w:name="index 9" w:semiHidden="1" w:unhideWhenUsed="1"/>
+    <w:lsdException w:name="toc 1" w:semiHidden="1" w:uiPriority="39" w:unhideWhenUsed="1"/>
+    <w:lsdException w:name="toc 2" w:semiHidden="1" w:uiPriority="39" w:unhideWhenUsed="1"/>
+    <w:lsdException w:name="toc 3" w:semiHidden="1" w:uiPriority="39" w:unhideWhenUsed="1"/>
+    <w:lsdException w:name="toc 4" w:semiHidden="1" w:uiPriority="39" w:unhideWhenUsed="1"/>
+    <w:lsdException w:name="toc 5" w:semiHidden="1" w:uiPriority="39" w:unhideWhenUsed="1"/>
+    <w:lsdException w:name="toc 6" w:semiHidden="1" w:uiPriority="39" w:unhideWhenUsed="1"/>
+    <w:lsdException w:name="toc 7" w:semiHidden="1" w:uiPriority="39" w:unhideWhenUsed="1"/>
+    <w:lsdException w:name="toc 8" w:semiHidden="1" w:uiPriority="39" w:unhideWhenUsed="1"/>
+    <w:lsdException w:name="toc 9" w:semiHidden="1" w:uiPriority="39" w:unhideWhenUsed="1"/>
+    <w:lsdException w:name="Normal Indent" w:semiHidden="1" w:unhideWhenUsed="1"/>
+    <w:lsdException w:name="footnote text" w:semiHidden="1" w:unhideWhenUsed="1"/>
+    <w:lsdException w:name="annotation text" w:semiHidden="1" w:unhideWhenUsed="1"/>
+    <w:lsdException w:name="header" w:semiHidden="1" w:unhideWhenUsed="1"/>
+    <w:lsdException w:name="footer" w:semiHidden="1" w:unhideWhenUsed="1"/>
+    <w:lsdException w:name="index heading" w:semiHidden="1" w:unhideWhenUsed="1"/>
+    <w:lsdException w:name="caption" w:semiHidden="1" w:uiPriority="35" w:unhideWhenUsed="1" w:qFormat="1"/>
+    <w:lsdException w:name="table of figures" w:semiHidden="1" w:unhideWhenUsed="1"/>
+    <w:lsdException w:name="envelope address" w:semiHidden="1" w:unhideWhenUsed="1"/>
+    <w:lsdException w:name="envelope return" w:semiHidden="1" w:unhideWhenUsed="1"/>
+    <w:lsdException w:name="footnote reference" w:semiHidden="1" w:unhideWhenUsed="1"/>
+    <w:lsdException w:name="annotation reference" w:semiHidden="1" w:unhideWhenUsed="1"/>
+    <w:lsdException w:name="line number" w:semiHidden="1" w:unhideWhenUsed="1"/>
+    <w:lsdException w:name="page number" w:semiHidden="1" w:unhideWhenUsed="1"/>
+    <w:lsdException w:name="endnote reference" w:semiHidden="1" w:unhideWhenUsed="1"/>
+    <w:lsdException w:name="endnote text" w:semiHidden="1" w:unhideWhenUsed="1"/>
+    <w:lsdException w:name="table of authorities" w:semiHidden="1" w:unhideWhenUsed="1"/>
+    <w:lsdException w:name="macro" w:semiHidden="1" w:unhideWhenUsed="1"/>
+    <w:lsdException w:name="toa heading" w:semiHidden="1" w:unhideWhenUsed="1"/>
+    <w:lsdException w:name="List" w:semiHidden="1" w:unhideWhenUsed="1"/>
+    <w:lsdException w:name="List Bullet" w:semiHidden="1" w:unhideWhenUsed="1"/>
+    <w:lsdException w:name="List Number" w:semiHidden="1" w:unhideWhenUsed="1"/>
+    <w:lsdException w:name="List 2" w:semiHidden="1" w:unhideWhenUsed="1"/>
+    <w:lsdException w:name="List 3" w:semiHidden="1" w:unhideWhenUsed="1"/>
+    <w:lsdException w:name="List 4" w:semiHidden="1" w:unhideWhenUsed="1"/>
+    <w:lsdException w:name="List 5" w:semiHidden="1" w:unhideWhenUsed="1"/>
+    <w:lsdException w:name="List Bullet 2" w:semiHidden="1" w:unhideWhenUsed="1"/>
+    <w:lsdException w:name="List Bullet 3" w:semiHidden="1" w:unhideWhenUsed="1"/>
+    <w:lsdException w:name="List Bullet 4" w:semiHidden="1" w:unhideWhenUsed="1"/>
+    <w:lsdException w:name="List Bullet 5" w:semiHidden="1" w:unhideWhenUsed="1"/>
+    <w:lsdException w:name="List Number 2" w:semiHidden="1" w:unhideWhenUsed="1"/>
+    <w:lsdException w:name="List Number 3" w:semiHidden="1" w:unhideWhenUsed="1"/>
+    <w:lsdException w:name="List Number 4" w:semiHidden="1" w:unhideWhenUsed="1"/>
+    <w:lsdException w:name="List Number 5" w:semiHidden="1" w:unhideWhenUsed="1"/>
+    <w:lsdException w:name="Title" w:uiPriority="10" w:qFormat="1"/>
+    <w:lsdException w:name="Closing" w:semiHidden="1" w:unhideWhenUsed="1"/>
+    <w:lsdException w:name="Signature" w:semiHidden="1" w:unhideWhenUsed="1"/>
+    <w:lsdException w:name="Default Paragraph Font" w:semiHidden="1" w:uiPriority="1" w:unhideWhenUsed="1"/>
+    <w:lsdException w:name="Body Text" w:semiHidden="1" w:unhideWhenUsed="1"/>
+    <w:lsdException w:name="Body Text Indent" w:semiHidden="1" w:unhideWhenUsed="1"/>
+    <w:lsdException w:name="List Continue" w:semiHidden="1" w:unhideWhenUsed="1"/>
+    <w:lsdException w:name="List Continue 2" w:semiHidden="1" w:unhideWhenUsed="1"/>
+    <w:lsdException w:name="List Continue 3" w:semiHidden="1" w:unhideWhenUsed="1"/>
+    <w:lsdException w:name="List Continue 4" w:semiHidden="1" w:unhideWhenUsed="1"/>
+    <w:lsdException w:name="List Continue 5" w:semiHidden="1" w:unhideWhenUsed="1"/>
+    <w:lsdException w:name="Message Header" w:semiHidden="1" w:unhideWhenUsed="1"/>
+    <w:lsdException w:name="Subtitle" w:uiPriority="11" w:qFormat="1"/>
+    <w:lsdException w:name="Salutation" w:semiHidden="1" w:unhideWhenUsed="1"/>
+    <w:lsdException w:name="Date" w:semiHidden="1" w:unhideWhenUsed="1"/>
+    <w:lsdException w:name="Body Text First Indent" w:semiHidden="1" w:unhideWhenUsed="1"/>
+    <w:lsdException w:name="Body Text First Indent 2" w:semiHidden="1" w:unhideWhenUsed="1"/>
+    <w:lsdException w:name="Note Heading" w:semiHidden="1" w:unhideWhenUsed="1"/>
+    <w:lsdException w:name="Body Text 2" w:semiHidden="1" w:unhideWhenUsed="1"/>
+    <w:lsdException w:name="Body Text 3" w:semiHidden="1" w:unhideWhenUsed="1"/>
+    <w:lsdException w:name="Body Text Indent 2" w:semiHidden="1" w:unhideWhenUsed="1"/>
+    <w:lsdException w:name="Body Text Indent 3" w:semiHidden="1" w:unhideWhenUsed="1"/>
+    <w:lsdException w:name="Block Text" w:semiHidden="1" w:unhideWhenUsed="1"/>
+    <w:lsdException w:name="Hyperlink" w:semiHidden="1" w:unhideWhenUsed="1"/>
+    <w:lsdException w:name="FollowedHyperlink" w:semiHidden="1" w:unhideWhenUsed="1"/>
+    <w:lsdException w:name="Strong" w:uiPriority="22" w:qFormat="1"/>
+    <w:lsdException w:name="Emphasis" w:uiPriority="20" w:qFormat="1"/>
+    <w:lsdException w:name="Document Map" w:semiHidden="1" w:unhideWhenUsed="1"/>
+    <w:lsdException w:name="Plain Text" w:semiHidden="1" w:unhideWhenUsed="1"/>
+    <w:lsdException w:name="E-mail Signature" w:semiHidden="1" w:unhideWhenUsed="1"/>
+    <w:lsdException w:name="HTML Top of Form" w:semiHidden="1" w:unhideWhenUsed="1"/>
+    <w:lsdException w:name="HTML Bottom of Form" w:semiHidden="1" w:unhideWhenUsed="1"/>
+    <w:lsdException w:name="Normal (Web)" w:semiHidden="1" w:unhideWhenUsed="1"/>
+    <w:lsdException w:name="HTML Acronym" w:semiHidden="1" w:unhideWhenUsed="1"/>
+    <w:lsdException w:name="HTML Address" w:semiHidden="1" w:unhideWhenUsed="1"/>
+    <w:lsdException w:name="HTML Cite" w:semiHidden="1" w:unhideWhenUsed="1"/>
+    <w:lsdException w:name="HTML Code" w:semiHidden="1" w:unhideWhenUsed="1"/>
+    <w:lsdException w:name="HTML Definition" w:semiHidden="1" w:unhideWhenUsed="1"/>
+    <w:lsdException w:name="HTML Keyboard" w:semiHidden="1" w:unhideWhenUsed="1"/>
+    <w:lsdException w:name="HTML Preformatted" w:semiHidden="1" w:unhideWhenUsed="1"/>
+    <w:lsdException w:name="HTML Sample" w:semiHidden="1" w:unhideWhenUsed="1"/>
+    <w:lsdException w:name="HTML Typewriter" w:semiHidden="1" w:unhideWhenUsed="1"/>
+    <w:lsdException w:name="HTML Variable" w:semiHidden="1" w:unhideWhenUsed="1"/>
+    <w:lsdException w:name="Normal Table" w:semiHidden="1" w:unhideWhenUsed="1"/>
+    <w:lsdException w:name="annotation subject" w:semiHidden="1" w:unhideWhenUsed="1"/>
+    <w:lsdException w:name="No List" w:semiHidden="1" w:unhideWhenUsed="1"/>
+    <w:lsdException w:name="Outline List 1" w:semiHidden="1" w:unhideWhenUsed="1"/>
+    <w:lsdException w:name="Outline List 2" w:semiHidden="1" w:unhideWhenUsed="1"/>
+    <w:lsdException w:name="Outline List 3" w:semiHidden="1" w:unhideWhenUsed="1"/>
+    <w:lsdException w:name="Table Simple 1" w:semiHidden="1" w:unhideWhenUsed="1"/>
+    <w:lsdException w:name="Table Simple 2" w:semiHidden="1" w:unhideWhenUsed="1"/>
+    <w:lsdException w:name="Table Simple 3" w:semiHidden="1" w:unhideWhenUsed="1"/>
+    <w:lsdException w:name="Table Classic 1" w:semiHidden="1" w:unhideWhenUsed="1"/>
+    <w:lsdException w:name="Table Classic 2" w:semiHidden="1" w:unhideWhenUsed="1"/>
+    <w:lsdException w:name="Table Classic 3" w:semiHidden="1" w:unhideWhenUsed="1"/>
+    <w:lsdException w:name="Table Classic 4" w:semiHidden="1" w:unhideWhenUsed="1"/>
+    <w:lsdException w:name="Table Colorful 1" w:semiHidden="1" w:unhideWhenUsed="1"/>
+    <w:lsdException w:name="Table Colorful 2" w:semiHidden="1" w:unhideWhenUsed="1"/>
+    <w:lsdException w:name="Table Colorful 3" w:semiHidden="1" w:unhideWhenUsed="1"/>
+    <w:lsdException w:name="Table Columns 1" w:semiHidden="1" w:unhideWhenUsed="1"/>
+    <w:lsdException w:name="Table Columns 2" w:semiHidden="1" w:unhideWhenUsed="1"/>
+    <w:lsdException w:name="Table Columns 3" w:semiHidden="1" w:unhideWhenUsed="1"/>
+    <w:lsdException w:name="Table Columns 4" w:semiHidden="1" w:unhideWhenUsed="1"/>
+    <w:lsdException w:name="Table Columns 5" w:semiHidden="1" w:unhideWhenUsed="1"/>
+    <w:lsdException w:name="Table Grid 1" w:semiHidden="1" w:unhideWhenUsed="1"/>
+    <w:lsdException w:name="Table Grid 2" w:semiHidden="1" w:unhideWhenUsed="1"/>
+    <w:lsdException w:name="Table Grid 3" w:semiHidden="1" w:unhideWhenUsed="1"/>
+    <w:lsdException w:name="Table Grid 4" w:semiHidden="1" w:unhideWhenUsed="1"/>
+    <w:lsdException w:name="Table Grid 5" w:semiHidden="1" w:unhideWhenUsed="1"/>
+    <w:lsdException w:name="Table Grid 6" w:semiHidden="1" w:unhideWhenUsed="1"/>
+    <w:lsdException w:name="Table Grid 7" w:semiHidden="1" w:unhideWhenUsed="1"/>
+    <w:lsdException w:name="Table Grid 8" w:semiHidden="1" w:unhideWhenUsed="1"/>
+    <w:lsdException w:name="Table List 1" w:semiHidden="1" w:unhideWhenUsed="1"/>
+    <w:lsdException w:name="Table List 2" w:semiHidden="1" w:unhideWhenUsed="1"/>
+    <w:lsdException w:name="Table List 3" w:semiHidden="1" w:unhideWhenUsed="1"/>
+    <w:lsdException w:name="Table List 4" w:semiHidden="1" w:unhideWhenUsed="1"/>
+    <w:lsdException w:name="Table List 5" w:semiHidden="1" w:unhideWhenUsed="1"/>
+    <w:lsdException w:name="Table List 6" w:semiHidden="1" w:unhideWhenUsed="1"/>
+    <w:lsdException w:name="Table List 7" w:semiHidden="1" w:unhideWhenUsed="1"/>
+    <w:lsdException w:name="Table List 8" w:semiHidden="1" w:unhideWhenUsed="1"/>
+    <w:lsdException w:name="Table 3D effects 1" w:semiHidden="1" w:unhideWhenUsed="1"/>
+    <w:lsdException w:name="Table 3D effects 2" w:semiHidden="1" w:unhideWhenUsed="1"/>
+    <w:lsdException w:name="Table 3D effects 3" w:semiHidden="1" w:unhideWhenUsed="1"/>
+    <w:lsdException w:name="Table Contemporary" w:semiHidden="1" w:unhideWhenUsed="1"/>
+    <w:lsdException w:name="Table Elegant" w:semiHidden="1" w:unhideWhenUsed="1"/>
+    <w:lsdException w:name="Table Professional" w:semiHidden="1" w:unhideWhenUsed="1"/>
+    <w:lsdException w:name="Table Subtle 1" w:semiHidden="1" w:unhideWhenUsed="1"/>
+    <w:lsdException w:name="Table Subtle 2" w:semiHidden="1" w:unhideWhenUsed="1"/>
+    <w:lsdException w:name="Table Web 1" w:semiHidden="1" w:unhideWhenUsed="1"/>
+    <w:lsdException w:name="Table Web 2" w:semiHidden="1" w:unhideWhenUsed="1"/>
+    <w:lsdException w:name="Table Web 3" w:semiHidden="1" w:unhideWhenUsed="1"/>
+    <w:lsdException w:name="Balloon Text" w:semiHidden="1" w:unhideWhenUsed="1"/>
+    <w:lsdException w:name="Table Grid" w:uiPriority="59"/>
+    <w:lsdException w:name="Table Theme" w:semiHidden="1" w:unhideWhenUsed="1"/>
+    <w:lsdException w:name="Placeholder Text" w:semiHidden="1"/>
+    <w:lsdException w:name="No Spacing" w:uiPriority="1" w:qFormat="1"/>
+    <w:lsdException w:name="Light Shading" w:uiPriority="60"/>
+    <w:lsdException w:name="Light List" w:uiPriority="61"/>
+    <w:lsdException w:name="Light Grid" w:uiPriority="62"/>
+    <w:lsdException w:name="Medium Shading 1" w:uiPriority="63"/>
+    <w:lsdException w:name="Medium Shading 2" w:uiPriority="64"/>
+    <w:lsdException w:name="Medium List 1" w:uiPriority="65"/>
+    <w:lsdException w:name="Medium List 2" w:uiPriority="66"/>
+    <w:lsdException w:name="Medium Grid 1" w:uiPriority="67"/>
+    <w:lsdException w:name="Medium Grid 2" w:uiPriority="68"/>
+    <w:lsdException w:name="Medium Grid 3" w:uiPriority="69"/>
+    <w:lsdException w:name="Dark List" w:uiPriority="70"/>
+    <w:lsdException w:name="Colorful Shading" w:uiPriority="71"/>
+    <w:lsdException w:name="Colorful List" w:uiPriority="72"/>
+    <w:lsdException w:name="Colorful Grid" w:uiPriority="73"/>
+    <w:lsdException w:name="Light Shading Accent 1" w:uiPriority="60"/>
+    <w:lsdException w:name="Light List Accent 1" w:uiPriority="61"/>
+    <w:lsdException w:name="Light Grid Accent 1" w:uiPriority="62"/>
+    <w:lsdException w:name="Medium Shading 1 Accent 1" w:uiPriority="63"/>
+    <w:lsdException w:name="Medium Shading 2 Accent 1" w:uiPriority="64"/>
+    <w:lsdException w:name="Medium List 1 Accent 1" w:uiPriority="65"/>
+    <w:lsdException w:name="Revision" w:semiHidden="1"/>
+    <w:lsdException w:name="List Paragraph" w:uiPriority="34" w:qFormat="1"/>
+    <w:lsdException w:name="Quote" w:uiPriority="29" w:qFormat="1"/>
+    <w:lsdException w:name="Intense Quote" w:uiPriority="30" w:qFormat="1"/>
+    <w:lsdException w:name="Medium List 2 Accent 1" w:uiPriority="66"/>
+    <w:lsdException w:name="Medium Grid 1 Accent 1" w:uiPriority="67"/>
+    <w:lsdException w:name="Medium Grid 2 Accent 1" w:uiPriority="68"/>
+    <w:lsdException w:name="Medium Grid 3 Accent 1" w:uiPriority="69"/>
+    <w:lsdException w:name="Dark List Accent 1" w:uiPriority="70"/>
+    <w:lsdException w:name="Colorful Shading Accent 1" w:uiPriority="71"/>
+    <w:lsdException w:name="Colorful List Accent 1" w:uiPriority="72"/>
+    <w:lsdException w:name="Colorful Grid Accent 1" w:uiPriority="73"/>
+    <w:lsdException w:name="Light Shading Accent 2" w:uiPriority="60"/>
+    <w:lsdException w:name="Light List Accent 2" w:uiPriority="61"/>
+    <w:lsdException w:name="Light Grid Accent 2" w:uiPriority="62"/>
+    <w:lsdException w:name="Medium Shading 1 Accent 2" w:uiPriority="63"/>
+    <w:lsdException w:name="Medium Shading 2 Accent 2" w:uiPriority="64"/>
+    <w:lsdException w:name="Medium List 1 Accent 2" w:uiPriority="65"/>
+    <w:lsdException w:name="Medium List 2 Accent 2" w:uiPriority="66"/>
+    <w:lsdException w:name="Medium Grid 1 Accent 2" w:uiPriority="67"/>
+    <w:lsdException w:name="Medium Grid 2 Accent 2" w:uiPriority="68"/>
+    <w:lsdException w:name="Medium Grid 3 Accent 2" w:uiPriority="69"/>
+    <w:lsdException w:name="Dark List Accent 2" w:uiPriority="70"/>
+    <w:lsdException w:name="Colorful Shading Accent 2" w:uiPriority="71"/>
+    <w:lsdException w:name="Colorful List Accent 2" w:uiPriority="72"/>
+    <w:lsdException w:name="Colorful Grid Accent 2" w:uiPriority="73"/>
+    <w:lsdException w:name="Light Shading Accent 3" w:uiPriority="60"/>
+    <w:lsdException w:name="Light List Accent 3" w:uiPriority="61"/>
+    <w:lsdException w:name="Light Grid Accent 3" w:uiPriority="62"/>
+    <w:lsdException w:name="Medium Shading 1 Accent 3" w:uiPriority="63"/>
+    <w:lsdException w:name="Medium Shading 2 Accent 3" w:uiPriority="64"/>
+    <w:lsdException w:name="Medium List 1 Accent 3" w:uiPriority="65"/>
+    <w:lsdException w:name="Medium List 2 Accent 3" w:uiPriority="66"/>
+    <w:lsdException w:name="Medium Grid 1 Accent 3" w:uiPriority="67"/>
+    <w:lsdException w:name="Medium Grid 2 Accent 3" w:uiPriority="68"/>
+    <w:lsdException w:name="Medium Grid 3 Accent 3" w:uiPriority="69"/>
+    <w:lsdException w:name="Dark List Accent 3" w:uiPriority="70"/>
+    <w:lsdException w:name="Colorful Shading Accent 3" w:uiPriority="71"/>
+    <w:lsdException w:name="Colorful List Accent 3" w:uiPriority="72"/>
+    <w:lsdException w:name="Colorful Grid Accent 3" w:uiPriority="73"/>
+    <w:lsdException w:name="Light Shading Accent 4" w:uiPriority="60"/>
+    <w:lsdException w:name="Light List Accent 4" w:uiPriority="61"/>
+    <w:lsdException w:name="Light Grid Accent 4" w:uiPriority="62"/>
+    <w:lsdException w:name="Medium Shading 1 Accent 4" w:uiPriority="63"/>
+    <w:lsdException w:name="Medium Shading 2 Accent 4" w:uiPriority="64"/>
+    <w:lsdException w:name="Medium List 1 Accent 4" w:uiPriority="65"/>
+    <w:lsdException w:name="Medium List 2 Accent 4" w:uiPriority="66"/>
+    <w:lsdException w:name="Medium Grid 1 Accent 4" w:uiPriority="67"/>
+    <w:lsdException w:name="Medium Grid 2 Accent 4" w:uiPriority="68"/>
+    <w:lsdException w:name="Medium Grid 3 Accent 4" w:uiPriority="69"/>
+    <w:lsdException w:name="Dark List Accent 4" w:uiPriority="70"/>
+    <w:lsdException w:name="Colorful Shading Accent 4" w:uiPriority="71"/>
+    <w:lsdException w:name="Colorful List Accent 4" w:uiPriority="72"/>
+    <w:lsdException w:name="Colorful Grid Accent 4" w:uiPriority="73"/>
+    <w:lsdException w:name="Light Shading Accent 5" w:uiPriority="60"/>
+    <w:lsdException w:name="Light List Accent 5" w:uiPriority="61"/>
+    <w:lsdException w:name="Light Grid Accent 5" w:uiPriority="62"/>
+    <w:lsdException w:name="Medium Shading 1 Accent 5" w:uiPriority="63"/>
+    <w:lsdException w:name="Medium Shading 2 Accent 5" w:uiPriority="64"/>
+    <w:lsdException w:name="Medium List 1 Accent 5" w:uiPriority="65"/>
+    <w:lsdException w:name="Medium List 2 Accent 5" w:uiPriority="66"/>
+    <w:lsdException w:name="Medium Grid 1 Accent 5" w:uiPriority="67"/>
+    <w:lsdException w:name="Medium Grid 2 Accent 5" w:uiPriority="68"/>
+    <w:lsdException w:name="Medium Grid 3 Accent 5" w:uiPriority="69"/>
+    <w:lsdException w:name="Dark List Accent 5" w:uiPriority="70"/>
+    <w:lsdException w:name="Colorful Shading Accent 5" w:uiPriority="71"/>
+    <w:lsdException w:name="Colorful List Accent 5" w:uiPriority="72"/>
+    <w:lsdException w:name="Colorful Grid Accent 5" w:uiPriority="73"/>
+    <w:lsdException w:name="Light Shading Accent 6" w:uiPriority="60"/>
+    <w:lsdException w:name="Light List Accent 6" w:uiPriority="61"/>
+    <w:lsdException w:name="Light Grid Accent 6" w:uiPriority="62"/>
+    <w:lsdException w:name="Medium Shading 1 Accent 6" w:uiPriority="63"/>
+    <w:lsdException w:name="Medium Shading 2 Accent 6" w:uiPriority="64"/>
+    <w:lsdException w:name="Medium List 1 Accent 6" w:uiPriority="65"/>
+    <w:lsdException w:name="Medium List 2 Accent 6" w:uiPriority="66"/>
+    <w:lsdException w:name="Medium Grid 1 Accent 6" w:uiPriority="67"/>
+    <w:lsdException w:name="Medium Grid 2 Accent 6" w:uiPriority="68"/>
+    <w:lsdException w:name="Medium Grid 3 Accent 6" w:uiPriority="69"/>
+    <w:lsdException w:name="Dark List Accent 6" w:uiPriority="70"/>
+    <w:lsdException w:name="Colorful Shading Accent 6" w:uiPriority="71"/>
+    <w:lsdException w:name="Colorful List Accent 6" w:uiPriority="72"/>
+    <w:lsdException w:name="Colorful Grid Accent 6" w:uiPriority="73"/>
+    <w:lsdException w:name="Subtle Emphasis" w:uiPriority="19" w:qFormat="1"/>
+    <w:lsdException w:name="Intense Emphasis" w:uiPriority="21" w:qFormat="1"/>
+    <w:lsdException w:name="Subtle Reference" w:uiPriority="31" w:qFormat="1"/>
+    <w:lsdException w:name="Intense Reference" w:uiPriority="32" w:qFormat="1"/>
+    <w:lsdException w:name="Book Title" w:uiPriority="33" w:qFormat="1"/>
+    <w:lsdException w:name="Bibliography" w:semiHidden="1" w:uiPriority="37" w:unhideWhenUsed="1"/>
+    <w:lsdException w:name="TOC Heading" w:semiHidden="1" w:uiPriority="39" w:unhideWhenUsed="1" w:qFormat="1"/>
+    <w:lsdException w:name="Plain Table 1" w:uiPriority="41"/>
+    <w:lsdException w:name="Plain Table 2" w:uiPriority="42"/>
+    <w:lsdException w:name="Plain Table 3" w:uiPriority="43"/>
+    <w:lsdException w:name="Plain Table 4" w:uiPriority="44"/>
+    <w:lsdException w:name="Plain Table 5" w:uiPriority="45"/>
+    <w:lsdException w:name="Grid Table Light" w:uiPriority="40"/>
+    <w:lsdException w:name="Grid Table 1 Light" w:uiPriority="46"/>
+    <w:lsdException w:name="Grid Table 2" w:uiPriority="47"/>
+    <w:lsdException w:name="Grid Table 3" w:uiPriority="48"/>
+    <w:lsdException w:name="Grid Table 4" w:uiPriority="49"/>
+    <w:lsdException w:name="Grid Table 5 Dark" w:uiPriority="50"/>
+    <w:lsdException w:name="Grid Table 6 Colorful" w:uiPriority="51"/>
+    <w:lsdException w:name="Grid Table 7 Colorful" w:uiPriority="52"/>
+    <w:lsdException w:name="Grid Table 1 Light Accent 1" w:uiPriority="46"/>
+    <w:lsdException w:name="Grid Table 2 Accent 1" w:uiPriority="47"/>
+    <w:lsdException w:name="Grid Table 3 Accent 1" w:uiPriority="48"/>
+    <w:lsdException w:name="Grid Table 4 Accent 1" w:uiPriority="49"/>
+    <w:lsdException w:name="Grid Table 5 Dark Accent 1" w:uiPriority="50"/>
+    <w:lsdException w:name="Grid Table 6 Colorful Accent 1" w:uiPriority="51"/>
+    <w:lsdException w:name="Grid Table 7 Colorful Accent 1" w:uiPriority="52"/>
+    <w:lsdException w:name="Grid Table 1 Light Accent 2" w:uiPriority="46"/>
+    <w:lsdException w:name="Grid Table 2 Accent 2" w:uiPriority="47"/>
+    <w:lsdException w:name="Grid Table 3 Accent 2" w:uiPriority="48"/>
+    <w:lsdException w:name="Grid Table 4 Accent 2" w:uiPriority="49"/>
+    <w:lsdException w:name="Grid Table 5 Dark Accent 2" w:uiPriority="50"/>
+    <w:lsdException w:name="Grid Table 6 Colorful Accent 2" w:uiPriority="51"/>
+    <w:lsdException w:name="Grid Table 7 Colorful Accent 2" w:uiPriority="52"/>
+    <w:lsdException w:name="Grid Table 1 Light Accent 3" w:uiPriority="46"/>
+    <w:lsdException w:name="Grid Table 2 Accent 3" w:uiPriority="47"/>
+    <w:lsdException w:name="Grid Table 3 Accent 3" w:uiPriority="48"/>
+    <w:lsdException w:name="Grid Table 4 Accent 3" w:uiPriority="49"/>
+    <w:lsdException w:name="Grid Table 5 Dark Accent 3" w:uiPriority="50"/>
+    <w:lsdException w:name="Grid Table 6 Colorful Accent 3" w:uiPriority="51"/>
+    <w:lsdException w:name="Grid Table 7 Colorful Accent 3" w:uiPriority="52"/>
+    <w:lsdException w:name="Grid Table 1 Light Accent 4" w:uiPriority="46"/>
+    <w:lsdException w:name="Grid Table 2 Accent 4" w:uiPriority="47"/>
+    <w:lsdException w:name="Grid Table 3 Accent 4" w:uiPriority="48"/>
+    <w:lsdException w:name="Grid Table 4 Accent 4" w:uiPriority="49"/>
+    <w:lsdException w:name="Grid Table 5 Dark Accent 4" w:uiPriority="50"/>
+    <w:lsdException w:name="Grid Table 6 Colorful Accent 4" w:uiPriority="51"/>
+    <w:lsdException w:name="Grid Table 7 Colorful Accent 4" w:uiPriority="52"/>
+    <w:lsdException w:name="Grid Table 1 Light Accent 5" w:uiPriority="46"/>
+    <w:lsdException w:name="Grid Table 2 Accent 5" w:uiPriority="47"/>
+    <w:lsdException w:name="Grid Table 3 Accent 5" w:uiPriority="48"/>
+    <w:lsdException w:name="Grid Table 4 Accent 5" w:uiPriority="49"/>
+    <w:lsdException w:name="Grid Table 5 Dark Accent 5" w:uiPriority="50"/>
+    <w:lsdException w:name="Grid Table 6 Colorful Accent 5" w:uiPriority="51"/>
+    <w:lsdException w:name="Grid Table 7 Colorful Accent 5" w:uiPriority="52"/>
+    <w:lsdException w:name="Grid Table 1 Light Accent 6" w:uiPriority="46"/>
+    <w:lsdException w:name="Grid Table 2 Accent 6" w:uiPriority="47"/>
+    <w:lsdException w:name="Grid Table 3 Accent 6" w:uiPriority="48"/>
+    <w:lsdException w:name="Grid Table 4 Accent 6" w:uiPriority="49"/>
+    <w:lsdException w:name="Grid Table 5 Dark Accent 6" w:uiPriority="50"/>
+    <w:lsdException w:name="Grid Table 6 Colorful Accent 6" w:uiPriority="51"/>
+    <w:lsdException w:name="Grid Table 7 Colorful Accent 6" w:uiPriority="52"/>
+    <w:lsdException w:name="List Table 1 Light" w:uiPriority="46"/>
+    <w:lsdException w:name="List Table 2" w:uiPriority="47"/>
+    <w:lsdException w:name="List Table 3" w:uiPriority="48"/>
+    <w:lsdException w:name="List Table 4" w:uiPriority="49"/>
+    <w:lsdException w:name="List Table 5 Dark" w:uiPriority="50"/>
+    <w:lsdException w:name="List Table 6 Colorful" w:uiPriority="51"/>
+    <w:lsdException w:name="List Table 7 Colorful" w:uiPriority="52"/>
+    <w:lsdException w:name="List Table 1 Light Accent 1" w:uiPriority="46"/>
+    <w:lsdException w:name="List Table 2 Accent 1" w:uiPriority="47"/>
+    <w:lsdException w:name="List Table 3 Accent 1" w:uiPriority="48"/>
+    <w:lsdException w:name="List Table 4 Accent 1" w:uiPriority="49"/>
+    <w:lsdException w:name="List Table 5 Dark Accent 1" w:uiPriority="50"/>
+    <w:lsdException w:name="List Table 6 Colorful Accent 1" w:uiPriority="51"/>
+    <w:lsdException w:name="List Table 7 Colorful Accent 1" w:uiPriority="52"/>
+    <w:lsdException w:name="List Table 1 Light Accent 2" w:uiPriority="46"/>
+    <w:lsdException w:name="List Table 2 Accent 2" w:uiPriority="47"/>
+    <w:lsdException w:name="List Table 3 Accent 2" w:uiPriority="48"/>
+    <w:lsdException w:name="List Table 4 Accent 2" w:uiPriority="49"/>
+    <w:lsdException w:name="List Table 5 Dark Accent 2" w:uiPriority="50"/>
+    <w:lsdException w:name="List Table 6 Colorful Accent 2" w:uiPriority="51"/>
+    <w:lsdException w:name="List Table 7 Colorful Accent 2" w:uiPriority="52"/>
+    <w:lsdException w:name="List Table 1 Light Accent 3" w:uiPriority="46"/>
+    <w:lsdException w:name="List Table 2 Accent 3" w:uiPriority="47"/>
+    <w:lsdException w:name="List Table 3 Accent 3" w:uiPriority="48"/>
+    <w:lsdException w:name="List Table 4 Accent 3" w:uiPriority="49"/>
+    <w:lsdException w:name="List Table 5 Dark Accent 3" w:uiPriority="50"/>
+    <w:lsdException w:name="List Table 6 Colorful Accent 3" w:uiPriority="51"/>
+    <w:lsdException w:name="List Table 7 Colorful Accent 3" w:uiPriority="52"/>
+    <w:lsdException w:name="List Table 1 Light Accent 4" w:uiPriority="46"/>
+    <w:lsdException w:name="List Table 2 Accent 4" w:uiPriority="47"/>
+    <w:lsdException w:name="List Table 3 Accent 4" w:uiPriority="48"/>
+    <w:lsdException w:name="List Table 4 Accent 4" w:uiPriority="49"/>
+    <w:lsdException w:name="List Table 5 Dark Accent 4" w:uiPriority="50"/>
+    <w:lsdException w:name="List Table 6 Colorful Accent 4" w:uiPriority="51"/>
+    <w:lsdException w:name="List Table 7 Colorful Accent 4" w:uiPriority="52"/>
+    <w:lsdException w:name="List Table 1 Light Accent 5" w:uiPriority="46"/>
+    <w:lsdException w:name="List Table 2 Accent 5" w:uiPriority="47"/>
+    <w:lsdException w:name="List Table 3 Accent 5" w:uiPriority="48"/>
+    <w:lsdException w:name="List Table 4 Accent 5" w:uiPriority="49"/>
+    <w:lsdException w:name="List Table 5 Dark Accent 5" w:uiPriority="50"/>
+    <w:lsdException w:name="List Table 6 Colorful Accent 5" w:uiPriority="51"/>
+    <w:lsdException w:name="List Table 7 Colorful Accent 5" w:uiPriority="52"/>
+    <w:lsdException w:name="List Table 1 Light Accent 6" w:uiPriority="46"/>
+    <w:lsdException w:name="List Table 2 Accent 6" w:uiPriority="47"/>
+    <w:lsdException w:name="List Table 3 Accent 6" w:uiPriority="48"/>
+    <w:lsdException w:name="List Table 4 Accent 6" w:uiPriority="49"/>
+    <w:lsdException w:name="List Table 5 Dark Accent 6" w:uiPriority="50"/>
+    <w:lsdException w:name="List Table 6 Colorful Accent 6" w:uiPriority="51"/>
+    <w:lsdException w:name="List Table 7 Colorful Accent 6" w:uiPriority="52"/>
   </w:latentStyles>
   <w:style w:type="paragraph" w:default="1" w:styleId="Normal">
     <w:name w:val="Normal"/>
@@ -526,11 +866,11 @@
     <w:uiPriority w:val="9"/>
     <w:unhideWhenUsed/>
     <w:qFormat/>
-    <w:rsid w:val="008530B9"/>
+    <w:rsid w:val="00A66BF8"/>
     <w:pPr>
       <w:keepNext/>
       <w:keepLines/>
-      <w:spacing w:before="200" w:after="0"/>
+      <w:pageBreakBefore/>
       <w:outlineLvl w:val="1"/>
     </w:pPr>
     <w:rPr>
@@ -617,11 +957,11 @@
     <w:semiHidden/>
     <w:unhideWhenUsed/>
     <w:qFormat/>
-    <w:rsid w:val="00854749"/>
+    <w:rsid w:val="00617BFD"/>
     <w:pPr>
       <w:keepNext/>
       <w:keepLines/>
-      <w:spacing w:before="200" w:after="0"/>
+      <w:spacing w:before="120" w:after="0"/>
       <w:outlineLvl w:val="5"/>
     </w:pPr>
     <w:rPr>
@@ -664,7 +1004,6 @@
     <w:uiPriority w:val="99"/>
     <w:semiHidden/>
     <w:unhideWhenUsed/>
-    <w:qFormat/>
     <w:tblPr>
       <w:tblInd w:w="0" w:type="dxa"/>
       <w:tblCellMar>
@@ -698,7 +1037,7 @@
     <w:basedOn w:val="DefaultParagraphFont"/>
     <w:link w:val="Heading2"/>
     <w:uiPriority w:val="9"/>
-    <w:rsid w:val="008530B9"/>
+    <w:rsid w:val="00A66BF8"/>
     <w:rPr>
       <w:rFonts w:ascii="Arial" w:eastAsiaTheme="majorEastAsia" w:hAnsi="Arial" w:cstheme="majorBidi"/>
       <w:b/>
@@ -965,7 +1304,6 @@
       <w:spacing w:after="0" w:line="240" w:lineRule="auto"/>
     </w:pPr>
     <w:tblPr>
-      <w:tblInd w:w="0" w:type="dxa"/>
       <w:tblBorders>
         <w:top w:val="single" w:sz="4" w:space="0" w:color="auto"/>
         <w:left w:val="single" w:sz="4" w:space="0" w:color="auto"/>
@@ -974,12 +1312,6 @@
         <w:insideH w:val="single" w:sz="4" w:space="0" w:color="auto"/>
         <w:insideV w:val="single" w:sz="4" w:space="0" w:color="auto"/>
       </w:tblBorders>
-      <w:tblCellMar>
-        <w:top w:w="0" w:type="dxa"/>
-        <w:left w:w="108" w:type="dxa"/>
-        <w:bottom w:w="0" w:type="dxa"/>
-        <w:right w:w="108" w:type="dxa"/>
-      </w:tblCellMar>
     </w:tblPr>
     <w:tblStylePr w:type="firstRow">
       <w:tblPr/>
@@ -994,7 +1326,7 @@
     <w:link w:val="Heading6"/>
     <w:uiPriority w:val="9"/>
     <w:semiHidden/>
-    <w:rsid w:val="00854749"/>
+    <w:rsid w:val="00617BFD"/>
     <w:rPr>
       <w:rFonts w:ascii="Arial" w:eastAsiaTheme="majorEastAsia" w:hAnsi="Arial" w:cstheme="majorBidi"/>
       <w:b/>
@@ -1116,7 +1448,6 @@
       <w:jc w:val="right"/>
     </w:pPr>
     <w:tblPr>
-      <w:tblInd w:w="0" w:type="dxa"/>
       <w:tblBorders>
         <w:top w:val="single" w:sz="4" w:space="0" w:color="auto"/>
         <w:left w:val="single" w:sz="4" w:space="0" w:color="auto"/>
@@ -1125,12 +1456,6 @@
         <w:insideH w:val="single" w:sz="4" w:space="0" w:color="auto"/>
         <w:insideV w:val="single" w:sz="4" w:space="0" w:color="auto"/>
       </w:tblBorders>
-      <w:tblCellMar>
-        <w:top w:w="0" w:type="dxa"/>
-        <w:left w:w="108" w:type="dxa"/>
-        <w:bottom w:w="0" w:type="dxa"/>
-        <w:right w:w="108" w:type="dxa"/>
-      </w:tblCellMar>
     </w:tblPr>
     <w:tcPr>
       <w:vAlign w:val="center"/>
@@ -1156,15 +1481,7 @@
       <w:spacing w:after="0" w:line="240" w:lineRule="auto"/>
       <w:jc w:val="right"/>
     </w:pPr>
-    <w:tblPr>
-      <w:tblInd w:w="0" w:type="dxa"/>
-      <w:tblCellMar>
-        <w:top w:w="0" w:type="dxa"/>
-        <w:left w:w="108" w:type="dxa"/>
-        <w:bottom w:w="0" w:type="dxa"/>
-        <w:right w:w="108" w:type="dxa"/>
-      </w:tblCellMar>
-    </w:tblPr>
+    <w:tblPr/>
     <w:tcPr>
       <w:vAlign w:val="center"/>
     </w:tcPr>
@@ -1179,6 +1496,36 @@
       <w:rFonts w:ascii="Arial" w:eastAsiaTheme="majorEastAsia" w:hAnsi="Arial" w:cstheme="majorBidi"/>
       <w:b/>
       <w:iCs/>
+      <w:color w:val="7030A0"/>
+      <w:sz w:val="32"/>
+    </w:rPr>
+  </w:style>
+  <w:style w:type="paragraph" w:customStyle="1" w:styleId="Heading2nopgbrk">
+    <w:name w:val="Heading 2_nopgbrk"/>
+    <w:basedOn w:val="Normal"/>
+    <w:next w:val="Normal"/>
+    <w:link w:val="Heading2nopgbrkChar"/>
+    <w:qFormat/>
+    <w:rsid w:val="009D327A"/>
+    <w:pPr>
+      <w:keepNext/>
+      <w:keepLines/>
+      <w:outlineLvl w:val="1"/>
+    </w:pPr>
+    <w:rPr>
+      <w:b/>
+      <w:color w:val="7030A0"/>
+      <w:sz w:val="32"/>
+    </w:rPr>
+  </w:style>
+  <w:style w:type="character" w:customStyle="1" w:styleId="Heading2nopgbrkChar">
+    <w:name w:val="Heading 2_nopgbrk Char"/>
+    <w:basedOn w:val="DefaultParagraphFont"/>
+    <w:link w:val="Heading2nopgbrk"/>
+    <w:rsid w:val="009D327A"/>
+    <w:rPr>
+      <w:rFonts w:ascii="Arial" w:hAnsi="Arial"/>
+      <w:b/>
       <w:color w:val="7030A0"/>
       <w:sz w:val="32"/>
     </w:rPr>
@@ -1474,7 +1821,7 @@
 </file>
 
 <file path=customXml/itemProps1.xml><?xml version="1.0" encoding="utf-8"?>
-<ds:datastoreItem xmlns:ds="http://schemas.openxmlformats.org/officeDocument/2006/customXml" ds:itemID="{CBE1DBD9-0574-4877-B5C0-896DE45862F9}">
+<ds:datastoreItem xmlns:ds="http://schemas.openxmlformats.org/officeDocument/2006/customXml" ds:itemID="{AC084422-8667-4D66-AC3E-B021822B727F}">
   <ds:schemaRefs>
     <ds:schemaRef ds:uri="http://schemas.openxmlformats.org/officeDocument/2006/bibliography"/>
   </ds:schemaRefs>

</xml_diff>

<commit_message>
Create style to add page breaks
</commit_message>
<xml_diff>
--- a/markdown/report-template.docx
+++ b/markdown/report-template.docx
@@ -6,8 +6,6 @@
       <w:pPr>
         <w:pStyle w:val="Heading2nopgbrk"/>
       </w:pPr>
-      <w:bookmarkStart w:id="0" w:name="_GoBack"/>
-      <w:bookmarkEnd w:id="0"/>
     </w:p>
     <w:p>
       <w:pPr>
@@ -81,7 +79,13 @@
         </w:tc>
       </w:tr>
     </w:tbl>
-    <w:p/>
+    <w:p>
+      <w:pPr>
+        <w:pStyle w:val="Heading8"/>
+      </w:pPr>
+      <w:bookmarkStart w:id="0" w:name="_GoBack"/>
+      <w:bookmarkEnd w:id="0"/>
+    </w:p>
     <w:sectPr>
       <w:type w:val="continuous"/>
       <w:pgSz w:w="11906" w:h="16838"/>
@@ -245,7 +249,7 @@
             <w:sz w:val="20"/>
             <w:szCs w:val="20"/>
           </w:rPr>
-          <w:t>1</w:t>
+          <w:t>2</w:t>
         </w:r>
         <w:r>
           <w:rPr>
@@ -993,6 +997,29 @@
       <w:sz w:val="32"/>
     </w:rPr>
   </w:style>
+  <w:style w:type="paragraph" w:styleId="Heading8">
+    <w:name w:val="heading 8"/>
+    <w:basedOn w:val="Normal"/>
+    <w:next w:val="Normal"/>
+    <w:link w:val="Heading8Char"/>
+    <w:uiPriority w:val="9"/>
+    <w:unhideWhenUsed/>
+    <w:qFormat/>
+    <w:rsid w:val="003C13E7"/>
+    <w:pPr>
+      <w:keepNext/>
+      <w:keepLines/>
+      <w:pageBreakBefore/>
+      <w:spacing w:before="40" w:after="0" w:line="20" w:lineRule="exact"/>
+      <w:outlineLvl w:val="7"/>
+    </w:pPr>
+    <w:rPr>
+      <w:rFonts w:asciiTheme="majorHAnsi" w:eastAsiaTheme="majorEastAsia" w:hAnsiTheme="majorHAnsi" w:cstheme="majorBidi"/>
+      <w:color w:val="FFFFFF" w:themeColor="background1"/>
+      <w:sz w:val="2"/>
+      <w:szCs w:val="21"/>
+    </w:rPr>
+  </w:style>
   <w:style w:type="character" w:default="1" w:styleId="DefaultParagraphFont">
     <w:name w:val="Default Paragraph Font"/>
     <w:uiPriority w:val="1"/>
@@ -1528,6 +1555,19 @@
       <w:b/>
       <w:color w:val="7030A0"/>
       <w:sz w:val="32"/>
+    </w:rPr>
+  </w:style>
+  <w:style w:type="character" w:customStyle="1" w:styleId="Heading8Char">
+    <w:name w:val="Heading 8 Char"/>
+    <w:basedOn w:val="DefaultParagraphFont"/>
+    <w:link w:val="Heading8"/>
+    <w:uiPriority w:val="9"/>
+    <w:rsid w:val="003C13E7"/>
+    <w:rPr>
+      <w:rFonts w:asciiTheme="majorHAnsi" w:eastAsiaTheme="majorEastAsia" w:hAnsiTheme="majorHAnsi" w:cstheme="majorBidi"/>
+      <w:color w:val="FFFFFF" w:themeColor="background1"/>
+      <w:sz w:val="2"/>
+      <w:szCs w:val="21"/>
     </w:rPr>
   </w:style>
 </w:styles>
@@ -1821,7 +1861,7 @@
 </file>
 
 <file path=customXml/itemProps1.xml><?xml version="1.0" encoding="utf-8"?>
-<ds:datastoreItem xmlns:ds="http://schemas.openxmlformats.org/officeDocument/2006/customXml" ds:itemID="{AC084422-8667-4D66-AC3E-B021822B727F}">
+<ds:datastoreItem xmlns:ds="http://schemas.openxmlformats.org/officeDocument/2006/customXml" ds:itemID="{7D67DB5B-C81C-4273-A115-7CAE7FA0EFE8}">
   <ds:schemaRefs>
     <ds:schemaRef ds:uri="http://schemas.openxmlformats.org/officeDocument/2006/bibliography"/>
   </ds:schemaRefs>

</xml_diff>

<commit_message>
Save report template in Word 2016
</commit_message>
<xml_diff>
--- a/markdown/report-template.docx
+++ b/markdown/report-template.docx
@@ -6,6 +6,8 @@
       <w:pPr>
         <w:pStyle w:val="Heading2nopgbrk"/>
       </w:pPr>
+      <w:bookmarkStart w:id="0" w:name="_GoBack"/>
+      <w:bookmarkEnd w:id="0"/>
     </w:p>
     <w:p>
       <w:pPr>
@@ -79,13 +81,7 @@
         </w:tc>
       </w:tr>
     </w:tbl>
-    <w:p>
-      <w:pPr>
-        <w:pStyle w:val="Heading8"/>
-      </w:pPr>
-      <w:bookmarkStart w:id="0" w:name="_GoBack"/>
-      <w:bookmarkEnd w:id="0"/>
-    </w:p>
+    <w:p/>
     <w:sectPr>
       <w:type w:val="continuous"/>
       <w:pgSz w:w="11906" w:h="16838"/>
@@ -207,7 +203,7 @@
             </mc:Choice>
             <mc:Fallback>
               <w:pict>
-                <v:shapetype w14:anchorId="3CE27478" id="_x0000_t32" coordsize="21600,21600" o:spt="32" o:oned="t" path="m,l21600,21600e" filled="f">
+                <v:shapetype w14:anchorId="5CC100FF" id="_x0000_t32" coordsize="21600,21600" o:spt="32" o:oned="t" path="m,l21600,21600e" filled="f">
                   <v:path arrowok="t" fillok="f" o:connecttype="none"/>
                   <o:lock v:ext="edit" shapetype="t"/>
                 </v:shapetype>
@@ -249,7 +245,7 @@
             <w:sz w:val="20"/>
             <w:szCs w:val="20"/>
           </w:rPr>
-          <w:t>2</w:t>
+          <w:t>1</w:t>
         </w:r>
         <w:r>
           <w:rPr>
@@ -411,7 +407,7 @@
         </mc:Choice>
         <mc:Fallback>
           <w:pict>
-            <v:shapetype w14:anchorId="02D99595" id="_x0000_t32" coordsize="21600,21600" o:spt="32" o:oned="t" path="m,l21600,21600e" filled="f">
+            <v:shapetype w14:anchorId="318484C2" id="_x0000_t32" coordsize="21600,21600" o:spt="32" o:oned="t" path="m,l21600,21600e" filled="f">
               <v:path arrowok="t" fillok="f" o:connecttype="none"/>
               <o:lock v:ext="edit" shapetype="t"/>
             </v:shapetype>
@@ -997,29 +993,6 @@
       <w:sz w:val="32"/>
     </w:rPr>
   </w:style>
-  <w:style w:type="paragraph" w:styleId="Heading8">
-    <w:name w:val="heading 8"/>
-    <w:basedOn w:val="Normal"/>
-    <w:next w:val="Normal"/>
-    <w:link w:val="Heading8Char"/>
-    <w:uiPriority w:val="9"/>
-    <w:unhideWhenUsed/>
-    <w:qFormat/>
-    <w:rsid w:val="003C13E7"/>
-    <w:pPr>
-      <w:keepNext/>
-      <w:keepLines/>
-      <w:pageBreakBefore/>
-      <w:spacing w:before="40" w:after="0" w:line="20" w:lineRule="exact"/>
-      <w:outlineLvl w:val="7"/>
-    </w:pPr>
-    <w:rPr>
-      <w:rFonts w:asciiTheme="majorHAnsi" w:eastAsiaTheme="majorEastAsia" w:hAnsiTheme="majorHAnsi" w:cstheme="majorBidi"/>
-      <w:color w:val="FFFFFF" w:themeColor="background1"/>
-      <w:sz w:val="2"/>
-      <w:szCs w:val="21"/>
-    </w:rPr>
-  </w:style>
   <w:style w:type="character" w:default="1" w:styleId="DefaultParagraphFont">
     <w:name w:val="Default Paragraph Font"/>
     <w:uiPriority w:val="1"/>
@@ -1555,19 +1528,6 @@
       <w:b/>
       <w:color w:val="7030A0"/>
       <w:sz w:val="32"/>
-    </w:rPr>
-  </w:style>
-  <w:style w:type="character" w:customStyle="1" w:styleId="Heading8Char">
-    <w:name w:val="Heading 8 Char"/>
-    <w:basedOn w:val="DefaultParagraphFont"/>
-    <w:link w:val="Heading8"/>
-    <w:uiPriority w:val="9"/>
-    <w:rsid w:val="003C13E7"/>
-    <w:rPr>
-      <w:rFonts w:asciiTheme="majorHAnsi" w:eastAsiaTheme="majorEastAsia" w:hAnsiTheme="majorHAnsi" w:cstheme="majorBidi"/>
-      <w:color w:val="FFFFFF" w:themeColor="background1"/>
-      <w:sz w:val="2"/>
-      <w:szCs w:val="21"/>
     </w:rPr>
   </w:style>
 </w:styles>
@@ -1861,7 +1821,7 @@
 </file>
 
 <file path=customXml/itemProps1.xml><?xml version="1.0" encoding="utf-8"?>
-<ds:datastoreItem xmlns:ds="http://schemas.openxmlformats.org/officeDocument/2006/customXml" ds:itemID="{7D67DB5B-C81C-4273-A115-7CAE7FA0EFE8}">
+<ds:datastoreItem xmlns:ds="http://schemas.openxmlformats.org/officeDocument/2006/customXml" ds:itemID="{5EF11DEB-885E-4ABC-8B02-D12D20429D14}">
   <ds:schemaRefs>
     <ds:schemaRef ds:uri="http://schemas.openxmlformats.org/officeDocument/2006/bibliography"/>
   </ds:schemaRefs>

</xml_diff>

<commit_message>
Add custom style to insert page break
</commit_message>
<xml_diff>
--- a/markdown/report-template.docx
+++ b/markdown/report-template.docx
@@ -4,7 +4,7 @@
   <w:body>
     <w:p>
       <w:pPr>
-        <w:pStyle w:val="Heading5pgbrk"/>
+        <w:pStyle w:val="pgbrk"/>
       </w:pPr>
       <w:bookmarkStart w:id="0" w:name="_GoBack"/>
       <w:bookmarkEnd w:id="0"/>
@@ -993,6 +993,29 @@
       <w:sz w:val="32"/>
     </w:rPr>
   </w:style>
+  <w:style w:type="paragraph" w:styleId="Heading8">
+    <w:name w:val="heading 8"/>
+    <w:basedOn w:val="Normal"/>
+    <w:next w:val="Normal"/>
+    <w:link w:val="Heading8Char"/>
+    <w:uiPriority w:val="9"/>
+    <w:semiHidden/>
+    <w:unhideWhenUsed/>
+    <w:qFormat/>
+    <w:rsid w:val="006B6C02"/>
+    <w:pPr>
+      <w:keepNext/>
+      <w:keepLines/>
+      <w:spacing w:before="40" w:after="0"/>
+      <w:outlineLvl w:val="7"/>
+    </w:pPr>
+    <w:rPr>
+      <w:rFonts w:asciiTheme="majorHAnsi" w:eastAsiaTheme="majorEastAsia" w:hAnsiTheme="majorHAnsi" w:cstheme="majorBidi"/>
+      <w:color w:val="272727" w:themeColor="text1" w:themeTint="D8"/>
+      <w:sz w:val="21"/>
+      <w:szCs w:val="21"/>
+    </w:rPr>
+  </w:style>
   <w:style w:type="character" w:default="1" w:styleId="DefaultParagraphFont">
     <w:name w:val="Default Paragraph Font"/>
     <w:uiPriority w:val="1"/>
@@ -1550,6 +1573,31 @@
       <w:b/>
       <w:color w:val="404040" w:themeColor="text1" w:themeTint="BF"/>
       <w:sz w:val="24"/>
+    </w:rPr>
+  </w:style>
+  <w:style w:type="character" w:customStyle="1" w:styleId="Heading8Char">
+    <w:name w:val="Heading 8 Char"/>
+    <w:basedOn w:val="DefaultParagraphFont"/>
+    <w:link w:val="Heading8"/>
+    <w:uiPriority w:val="9"/>
+    <w:semiHidden/>
+    <w:rsid w:val="006B6C02"/>
+    <w:rPr>
+      <w:rFonts w:asciiTheme="majorHAnsi" w:eastAsiaTheme="majorEastAsia" w:hAnsiTheme="majorHAnsi" w:cstheme="majorBidi"/>
+      <w:color w:val="272727" w:themeColor="text1" w:themeTint="D8"/>
+      <w:sz w:val="21"/>
+      <w:szCs w:val="21"/>
+    </w:rPr>
+  </w:style>
+  <w:style w:type="paragraph" w:customStyle="1" w:styleId="pgbrk">
+    <w:name w:val="pgbrk"/>
+    <w:basedOn w:val="Heading5pgbrk"/>
+    <w:next w:val="Normal"/>
+    <w:qFormat/>
+    <w:rsid w:val="006B6C02"/>
+    <w:rPr>
+      <w:color w:val="FFFFFF" w:themeColor="background1"/>
+      <w:sz w:val="2"/>
     </w:rPr>
   </w:style>
 </w:styles>
@@ -1843,7 +1891,7 @@
 </file>
 
 <file path=customXml/itemProps1.xml><?xml version="1.0" encoding="utf-8"?>
-<ds:datastoreItem xmlns:ds="http://schemas.openxmlformats.org/officeDocument/2006/customXml" ds:itemID="{F94B239B-4A00-4A9D-9C88-E7C58C931348}">
+<ds:datastoreItem xmlns:ds="http://schemas.openxmlformats.org/officeDocument/2006/customXml" ds:itemID="{B02FFDD4-7701-4E19-9804-C63CED7ADE30}">
   <ds:schemaRefs>
     <ds:schemaRef ds:uri="http://schemas.openxmlformats.org/officeDocument/2006/bibliography"/>
   </ds:schemaRefs>

</xml_diff>

<commit_message>
Add spacing after Heading 3 style
</commit_message>
<xml_diff>
--- a/markdown/report-template.docx
+++ b/markdown/report-template.docx
@@ -890,11 +890,11 @@
     <w:uiPriority w:val="9"/>
     <w:unhideWhenUsed/>
     <w:qFormat/>
-    <w:rsid w:val="00C25D7C"/>
+    <w:rsid w:val="00B510FD"/>
     <w:pPr>
       <w:keepNext/>
       <w:keepLines/>
-      <w:spacing w:before="200" w:after="0"/>
+      <w:spacing w:before="200" w:after="100"/>
       <w:outlineLvl w:val="2"/>
     </w:pPr>
     <w:rPr>
@@ -1075,7 +1075,7 @@
     <w:basedOn w:val="DefaultParagraphFont"/>
     <w:link w:val="Heading3"/>
     <w:uiPriority w:val="9"/>
-    <w:rsid w:val="00C25D7C"/>
+    <w:rsid w:val="00B510FD"/>
     <w:rPr>
       <w:rFonts w:ascii="Arial" w:eastAsiaTheme="majorEastAsia" w:hAnsi="Arial" w:cstheme="majorBidi"/>
       <w:b/>
@@ -1891,7 +1891,7 @@
 </file>
 
 <file path=customXml/itemProps1.xml><?xml version="1.0" encoding="utf-8"?>
-<ds:datastoreItem xmlns:ds="http://schemas.openxmlformats.org/officeDocument/2006/customXml" ds:itemID="{B02FFDD4-7701-4E19-9804-C63CED7ADE30}">
+<ds:datastoreItem xmlns:ds="http://schemas.openxmlformats.org/officeDocument/2006/customXml" ds:itemID="{675140B5-BD51-4C01-9EF8-BE4AC242DF3B}">
   <ds:schemaRefs>
     <ds:schemaRef ds:uri="http://schemas.openxmlformats.org/officeDocument/2006/bibliography"/>
   </ds:schemaRefs>

</xml_diff>

<commit_message>
Further changes to scripts and templates for latest publication update
</commit_message>
<xml_diff>
--- a/markdown/report-template.docx
+++ b/markdown/report-template.docx
@@ -91,9 +91,12 @@
     </w:p>
     <w:p>
       <w:pPr>
-        <w:rPr>
-          <w:rFonts w:cs="Arial"/>
-        </w:rPr>
+        <w:pStyle w:val="Footnotenumbered"/>
+        <w:numPr>
+          <w:ilvl w:val="0"/>
+          <w:numId w:val="0"/>
+        </w:numPr>
+        <w:ind w:left="360" w:hanging="360"/>
       </w:pPr>
     </w:p>
     <w:sectPr>
@@ -225,7 +228,7 @@
             </mc:Choice>
             <mc:Fallback>
               <w:pict>
-                <v:shapetype w14:anchorId="53E46248" id="_x0000_t32" coordsize="21600,21600" o:spt="32" o:oned="t" path="m,l21600,21600e" filled="f">
+                <v:shapetype w14:anchorId="001546AB" id="_x0000_t32" coordsize="21600,21600" o:spt="32" o:oned="t" path="m,l21600,21600e" filled="f">
                   <v:path arrowok="t" fillok="f" o:connecttype="none"/>
                   <o:lock v:ext="edit" shapetype="t"/>
                 </v:shapetype>
@@ -407,7 +410,7 @@
         </mc:Choice>
         <mc:Fallback>
           <w:pict>
-            <v:shapetype w14:anchorId="7A1893B5" id="_x0000_t32" coordsize="21600,21600" o:spt="32" o:oned="t" path="m,l21600,21600e" filled="f">
+            <v:shapetype w14:anchorId="181E3A2C" id="_x0000_t32" coordsize="21600,21600" o:spt="32" o:oned="t" path="m,l21600,21600e" filled="f">
               <v:path arrowok="t" fillok="f" o:connecttype="none"/>
               <o:lock v:ext="edit" shapetype="t"/>
             </v:shapetype>
@@ -429,8 +432,36 @@
         <w:position w:val="92"/>
         <w:sz w:val="22"/>
       </w:rPr>
-      <w:t xml:space="preserve"> - Restricted Statistics: embargoed to 09:30 dd/mm/yyyy</w:t>
+      <w:t xml:space="preserve"> - Restricted Statistics: embargoed to 09:30 </w:t>
     </w:r>
+    <w:proofErr w:type="spellStart"/>
+    <w:r>
+      <w:rPr>
+        <w:color w:val="FF0000"/>
+        <w:position w:val="92"/>
+        <w:sz w:val="22"/>
+      </w:rPr>
+      <w:t>dd</w:t>
+    </w:r>
+    <w:proofErr w:type="spellEnd"/>
+    <w:r>
+      <w:rPr>
+        <w:color w:val="FF0000"/>
+        <w:position w:val="92"/>
+        <w:sz w:val="22"/>
+      </w:rPr>
+      <w:t>/mm/</w:t>
+    </w:r>
+    <w:proofErr w:type="spellStart"/>
+    <w:r>
+      <w:rPr>
+        <w:color w:val="FF0000"/>
+        <w:position w:val="92"/>
+        <w:sz w:val="22"/>
+      </w:rPr>
+      <w:t>yyyy</w:t>
+    </w:r>
+    <w:proofErr w:type="spellEnd"/>
   </w:p>
   <w:p/>
 </w:hdr>
@@ -441,7 +472,7 @@
   <w:abstractNum w:abstractNumId="0" w15:restartNumberingAfterBreak="0">
     <w:nsid w:val="FFFFFF7C"/>
     <w:multiLevelType w:val="singleLevel"/>
-    <w:tmpl w:val="486223BA"/>
+    <w:tmpl w:val="F7283B4C"/>
     <w:lvl w:ilvl="0">
       <w:start w:val="1"/>
       <w:numFmt w:val="decimal"/>
@@ -458,7 +489,7 @@
   <w:abstractNum w:abstractNumId="1" w15:restartNumberingAfterBreak="0">
     <w:nsid w:val="FFFFFF7D"/>
     <w:multiLevelType w:val="singleLevel"/>
-    <w:tmpl w:val="E242A16C"/>
+    <w:tmpl w:val="573E36BA"/>
     <w:lvl w:ilvl="0">
       <w:start w:val="1"/>
       <w:numFmt w:val="decimal"/>
@@ -475,7 +506,7 @@
   <w:abstractNum w:abstractNumId="2" w15:restartNumberingAfterBreak="0">
     <w:nsid w:val="FFFFFF7E"/>
     <w:multiLevelType w:val="singleLevel"/>
-    <w:tmpl w:val="1286F8F2"/>
+    <w:tmpl w:val="C358B982"/>
     <w:lvl w:ilvl="0">
       <w:start w:val="1"/>
       <w:numFmt w:val="decimal"/>
@@ -492,7 +523,7 @@
   <w:abstractNum w:abstractNumId="3" w15:restartNumberingAfterBreak="0">
     <w:nsid w:val="FFFFFF7F"/>
     <w:multiLevelType w:val="singleLevel"/>
-    <w:tmpl w:val="6A6AC592"/>
+    <w:tmpl w:val="3BB270B6"/>
     <w:lvl w:ilvl="0">
       <w:start w:val="1"/>
       <w:numFmt w:val="decimal"/>
@@ -509,7 +540,7 @@
   <w:abstractNum w:abstractNumId="4" w15:restartNumberingAfterBreak="0">
     <w:nsid w:val="FFFFFF80"/>
     <w:multiLevelType w:val="singleLevel"/>
-    <w:tmpl w:val="2EA4B88A"/>
+    <w:tmpl w:val="F662C8E4"/>
     <w:lvl w:ilvl="0">
       <w:start w:val="1"/>
       <w:numFmt w:val="bullet"/>
@@ -529,7 +560,7 @@
   <w:abstractNum w:abstractNumId="5" w15:restartNumberingAfterBreak="0">
     <w:nsid w:val="FFFFFF81"/>
     <w:multiLevelType w:val="singleLevel"/>
-    <w:tmpl w:val="F06E722A"/>
+    <w:tmpl w:val="4CC6DE9A"/>
     <w:lvl w:ilvl="0">
       <w:start w:val="1"/>
       <w:numFmt w:val="bullet"/>
@@ -549,7 +580,7 @@
   <w:abstractNum w:abstractNumId="6" w15:restartNumberingAfterBreak="0">
     <w:nsid w:val="FFFFFF82"/>
     <w:multiLevelType w:val="singleLevel"/>
-    <w:tmpl w:val="FA6A6012"/>
+    <w:tmpl w:val="1D300D3A"/>
     <w:lvl w:ilvl="0">
       <w:start w:val="1"/>
       <w:numFmt w:val="bullet"/>
@@ -569,7 +600,7 @@
   <w:abstractNum w:abstractNumId="7" w15:restartNumberingAfterBreak="0">
     <w:nsid w:val="FFFFFF83"/>
     <w:multiLevelType w:val="singleLevel"/>
-    <w:tmpl w:val="800244A0"/>
+    <w:tmpl w:val="C2585252"/>
     <w:lvl w:ilvl="0">
       <w:start w:val="1"/>
       <w:numFmt w:val="bullet"/>
@@ -589,7 +620,7 @@
   <w:abstractNum w:abstractNumId="8" w15:restartNumberingAfterBreak="0">
     <w:nsid w:val="FFFFFF88"/>
     <w:multiLevelType w:val="singleLevel"/>
-    <w:tmpl w:val="3412DFAC"/>
+    <w:tmpl w:val="97AE8FF0"/>
     <w:lvl w:ilvl="0">
       <w:start w:val="1"/>
       <w:numFmt w:val="decimal"/>
@@ -1543,7 +1574,7 @@
     <w:lsdException w:name="heading 1" w:uiPriority="9" w:qFormat="1"/>
     <w:lsdException w:name="heading 2" w:semiHidden="1" w:uiPriority="9" w:unhideWhenUsed="1" w:qFormat="1"/>
     <w:lsdException w:name="heading 3" w:semiHidden="1" w:uiPriority="9" w:unhideWhenUsed="1" w:qFormat="1"/>
-    <w:lsdException w:name="heading 4" w:semiHidden="1" w:uiPriority="9" w:unhideWhenUsed="1"/>
+    <w:lsdException w:name="heading 4" w:semiHidden="1" w:uiPriority="9" w:unhideWhenUsed="1" w:qFormat="1"/>
     <w:lsdException w:name="heading 5" w:semiHidden="1" w:uiPriority="9" w:unhideWhenUsed="1" w:qFormat="1"/>
     <w:lsdException w:name="heading 6" w:semiHidden="1" w:uiPriority="9" w:unhideWhenUsed="1" w:qFormat="1"/>
     <w:lsdException w:name="heading 7" w:semiHidden="1" w:uiPriority="9" w:unhideWhenUsed="1" w:qFormat="1"/>
@@ -1624,7 +1655,7 @@
     <w:lsdException w:name="Body Text Indent 2" w:semiHidden="1" w:unhideWhenUsed="1"/>
     <w:lsdException w:name="Body Text Indent 3" w:semiHidden="1" w:unhideWhenUsed="1"/>
     <w:lsdException w:name="Block Text" w:semiHidden="1" w:unhideWhenUsed="1"/>
-    <w:lsdException w:name="Hyperlink" w:semiHidden="1" w:unhideWhenUsed="1"/>
+    <w:lsdException w:name="Hyperlink" w:semiHidden="1" w:unhideWhenUsed="1" w:qFormat="1"/>
     <w:lsdException w:name="FollowedHyperlink" w:semiHidden="1" w:unhideWhenUsed="1"/>
     <w:lsdException w:name="Strong" w:uiPriority="22"/>
     <w:lsdException w:name="Emphasis" w:uiPriority="20"/>
@@ -1914,7 +1945,7 @@
   <w:style w:type="paragraph" w:default="1" w:styleId="Normal">
     <w:name w:val="Normal"/>
     <w:qFormat/>
-    <w:rsid w:val="00B9650B"/>
+    <w:rsid w:val="004C59FF"/>
     <w:pPr>
       <w:spacing w:after="120" w:line="320" w:lineRule="exact"/>
     </w:pPr>
@@ -1931,10 +1962,11 @@
     <w:link w:val="Heading1Char"/>
     <w:uiPriority w:val="9"/>
     <w:qFormat/>
-    <w:rsid w:val="00C80488"/>
+    <w:rsid w:val="0033370F"/>
     <w:pPr>
       <w:keepNext/>
       <w:keepLines/>
+      <w:spacing w:before="240" w:after="240" w:line="240" w:lineRule="auto"/>
       <w:outlineLvl w:val="0"/>
     </w:pPr>
     <w:rPr>
@@ -1942,7 +1974,7 @@
       <w:b/>
       <w:bCs/>
       <w:color w:val="43358B"/>
-      <w:sz w:val="32"/>
+      <w:sz w:val="28"/>
       <w:szCs w:val="28"/>
     </w:rPr>
   </w:style>
@@ -1954,19 +1986,19 @@
     <w:uiPriority w:val="9"/>
     <w:unhideWhenUsed/>
     <w:qFormat/>
-    <w:rsid w:val="00C95644"/>
+    <w:rsid w:val="0033370F"/>
     <w:pPr>
       <w:keepNext/>
       <w:keepLines/>
-      <w:spacing w:before="200" w:line="280" w:lineRule="exact"/>
+      <w:spacing w:before="320" w:after="240" w:line="240" w:lineRule="auto"/>
       <w:outlineLvl w:val="1"/>
     </w:pPr>
     <w:rPr>
       <w:rFonts w:eastAsiaTheme="majorEastAsia" w:cstheme="majorBidi"/>
       <w:b/>
       <w:bCs/>
-      <w:color w:val="404040" w:themeColor="text1" w:themeTint="BF"/>
-      <w:sz w:val="28"/>
+      <w:color w:val="43358B"/>
+      <w:sz w:val="26"/>
       <w:szCs w:val="26"/>
     </w:rPr>
   </w:style>
@@ -1978,18 +2010,18 @@
     <w:uiPriority w:val="9"/>
     <w:unhideWhenUsed/>
     <w:qFormat/>
-    <w:rsid w:val="000955F9"/>
+    <w:rsid w:val="0033370F"/>
     <w:pPr>
       <w:keepNext/>
       <w:keepLines/>
-      <w:spacing w:before="200" w:line="240" w:lineRule="exact"/>
+      <w:spacing w:before="320" w:after="240" w:line="240" w:lineRule="exact"/>
       <w:outlineLvl w:val="2"/>
     </w:pPr>
     <w:rPr>
       <w:rFonts w:eastAsia="Times New Roman" w:cs="Times New Roman"/>
       <w:b/>
       <w:bCs/>
-      <w:color w:val="808080" w:themeColor="background1" w:themeShade="80"/>
+      <w:color w:val="000000" w:themeColor="text1"/>
     </w:rPr>
   </w:style>
   <w:style w:type="character" w:default="1" w:styleId="DefaultParagraphFont">
@@ -2183,13 +2215,13 @@
     <w:basedOn w:val="DefaultParagraphFont"/>
     <w:link w:val="Heading1"/>
     <w:uiPriority w:val="9"/>
-    <w:rsid w:val="00C80488"/>
-    <w:rPr>
-      <w:rFonts w:ascii="Source Sans Pro" w:eastAsiaTheme="majorEastAsia" w:hAnsi="Source Sans Pro" w:cstheme="majorBidi"/>
+    <w:rsid w:val="0033370F"/>
+    <w:rPr>
+      <w:rFonts w:ascii="Arial" w:eastAsiaTheme="majorEastAsia" w:hAnsi="Arial" w:cstheme="majorBidi"/>
       <w:b/>
       <w:bCs/>
       <w:color w:val="43358B"/>
-      <w:sz w:val="32"/>
+      <w:sz w:val="28"/>
       <w:szCs w:val="28"/>
     </w:rPr>
   </w:style>
@@ -2198,13 +2230,13 @@
     <w:basedOn w:val="DefaultParagraphFont"/>
     <w:link w:val="Heading2"/>
     <w:uiPriority w:val="9"/>
-    <w:rsid w:val="00C95644"/>
+    <w:rsid w:val="0033370F"/>
     <w:rPr>
       <w:rFonts w:ascii="Arial" w:eastAsiaTheme="majorEastAsia" w:hAnsi="Arial" w:cstheme="majorBidi"/>
       <w:b/>
       <w:bCs/>
-      <w:color w:val="404040" w:themeColor="text1" w:themeTint="BF"/>
-      <w:sz w:val="28"/>
+      <w:color w:val="43358B"/>
+      <w:sz w:val="26"/>
       <w:szCs w:val="26"/>
     </w:rPr>
   </w:style>
@@ -2220,6 +2252,7 @@
     <w:basedOn w:val="DefaultParagraphFont"/>
     <w:uiPriority w:val="99"/>
     <w:unhideWhenUsed/>
+    <w:qFormat/>
     <w:rsid w:val="00B9650B"/>
     <w:rPr>
       <w:color w:val="964091"/>
@@ -2294,9 +2327,6 @@
     <w:basedOn w:val="ChartTitle"/>
     <w:qFormat/>
     <w:rsid w:val="005666FD"/>
-    <w:rPr>
-      <w:color w:val="964091"/>
-    </w:rPr>
   </w:style>
   <w:style w:type="paragraph" w:styleId="TOC2">
     <w:name w:val="toc 2"/>
@@ -2328,12 +2358,12 @@
     <w:basedOn w:val="DefaultParagraphFont"/>
     <w:link w:val="Heading3"/>
     <w:uiPriority w:val="9"/>
-    <w:rsid w:val="000955F9"/>
+    <w:rsid w:val="0033370F"/>
     <w:rPr>
       <w:rFonts w:ascii="Arial" w:eastAsia="Times New Roman" w:hAnsi="Arial" w:cs="Times New Roman"/>
       <w:b/>
       <w:bCs/>
-      <w:color w:val="808080" w:themeColor="background1" w:themeShade="80"/>
+      <w:color w:val="000000" w:themeColor="text1"/>
       <w:sz w:val="24"/>
     </w:rPr>
   </w:style>
@@ -2371,14 +2401,16 @@
   <w:style w:type="paragraph" w:customStyle="1" w:styleId="ChartTitle">
     <w:name w:val="Chart Title"/>
     <w:basedOn w:val="Normal"/>
-    <w:rsid w:val="00F16ADE"/>
+    <w:qFormat/>
+    <w:rsid w:val="004C59FF"/>
     <w:pPr>
       <w:spacing w:before="240" w:after="240" w:line="240" w:lineRule="auto"/>
+      <w:jc w:val="center"/>
     </w:pPr>
     <w:rPr>
       <w:rFonts w:eastAsia="Times New Roman" w:cs="Times New Roman"/>
       <w:b/>
-      <w:color w:val="6C2383"/>
+      <w:color w:val="964091"/>
       <w:szCs w:val="24"/>
       <w:lang w:eastAsia="en-GB"/>
     </w:rPr>
@@ -2650,561 +2682,6 @@
     </w:rPr>
   </w:style>
 </w:styles>
-</file>
-
-<file path=word/glossary/document.xml><?xml version="1.0" encoding="utf-8"?>
-<w:glossaryDocument xmlns:wpc="http://schemas.microsoft.com/office/word/2010/wordprocessingCanvas" xmlns:cx="http://schemas.microsoft.com/office/drawing/2014/chartex" xmlns:cx1="http://schemas.microsoft.com/office/drawing/2015/9/8/chartex" xmlns:mc="http://schemas.openxmlformats.org/markup-compatibility/2006" xmlns:o="urn:schemas-microsoft-com:office:office" xmlns:r="http://schemas.openxmlformats.org/officeDocument/2006/relationships" xmlns:m="http://schemas.openxmlformats.org/officeDocument/2006/math" xmlns:v="urn:schemas-microsoft-com:vml" xmlns:wp14="http://schemas.microsoft.com/office/word/2010/wordprocessingDrawing" xmlns:wp="http://schemas.openxmlformats.org/drawingml/2006/wordprocessingDrawing" xmlns:w10="urn:schemas-microsoft-com:office:word" xmlns:w="http://schemas.openxmlformats.org/wordprocessingml/2006/main" xmlns:w14="http://schemas.microsoft.com/office/word/2010/wordml" xmlns:w15="http://schemas.microsoft.com/office/word/2012/wordml" xmlns:w16se="http://schemas.microsoft.com/office/word/2015/wordml/symex" xmlns:wpg="http://schemas.microsoft.com/office/word/2010/wordprocessingGroup" xmlns:wpi="http://schemas.microsoft.com/office/word/2010/wordprocessingInk" xmlns:wne="http://schemas.microsoft.com/office/word/2006/wordml" xmlns:wps="http://schemas.microsoft.com/office/word/2010/wordprocessingShape" mc:Ignorable="w14 w15 w16se wp14"/>
-</file>
-
-<file path=word/glossary/fontTable.xml><?xml version="1.0" encoding="utf-8"?>
-<w:fonts xmlns:mc="http://schemas.openxmlformats.org/markup-compatibility/2006" xmlns:r="http://schemas.openxmlformats.org/officeDocument/2006/relationships" xmlns:w="http://schemas.openxmlformats.org/wordprocessingml/2006/main" xmlns:w14="http://schemas.microsoft.com/office/word/2010/wordml" xmlns:w15="http://schemas.microsoft.com/office/word/2012/wordml" xmlns:w16se="http://schemas.microsoft.com/office/word/2015/wordml/symex" mc:Ignorable="w14 w15 w16se">
-  <w:font w:name="Symbol">
-    <w:panose1 w:val="05050102010706020507"/>
-    <w:charset w:val="02"/>
-    <w:family w:val="roman"/>
-    <w:pitch w:val="variable"/>
-    <w:sig w:usb0="00000000" w:usb1="10000000" w:usb2="00000000" w:usb3="00000000" w:csb0="80000000" w:csb1="00000000"/>
-  </w:font>
-  <w:font w:name="Times New Roman">
-    <w:panose1 w:val="02020603050405020304"/>
-    <w:charset w:val="00"/>
-    <w:family w:val="roman"/>
-    <w:pitch w:val="variable"/>
-    <w:sig w:usb0="E0002EFF" w:usb1="C000785B" w:usb2="00000009" w:usb3="00000000" w:csb0="000001FF" w:csb1="00000000"/>
-  </w:font>
-  <w:font w:name="Courier New">
-    <w:panose1 w:val="02070309020205020404"/>
-    <w:charset w:val="00"/>
-    <w:family w:val="modern"/>
-    <w:pitch w:val="fixed"/>
-    <w:sig w:usb0="E0002EFF" w:usb1="C0007843" w:usb2="00000009" w:usb3="00000000" w:csb0="000001FF" w:csb1="00000000"/>
-  </w:font>
-  <w:font w:name="Wingdings">
-    <w:panose1 w:val="05000000000000000000"/>
-    <w:charset w:val="02"/>
-    <w:family w:val="auto"/>
-    <w:pitch w:val="variable"/>
-    <w:sig w:usb0="00000000" w:usb1="10000000" w:usb2="00000000" w:usb3="00000000" w:csb0="80000000" w:csb1="00000000"/>
-  </w:font>
-  <w:font w:name="Calibri">
-    <w:panose1 w:val="020F0502020204030204"/>
-    <w:charset w:val="00"/>
-    <w:family w:val="swiss"/>
-    <w:pitch w:val="variable"/>
-    <w:sig w:usb0="E0002AFF" w:usb1="C000247B" w:usb2="00000009" w:usb3="00000000" w:csb0="000001FF" w:csb1="00000000"/>
-  </w:font>
-  <w:font w:name="Arial">
-    <w:panose1 w:val="020B0604020202020204"/>
-    <w:charset w:val="00"/>
-    <w:family w:val="swiss"/>
-    <w:pitch w:val="variable"/>
-    <w:sig w:usb0="E0002EFF" w:usb1="C0007843" w:usb2="00000009" w:usb3="00000000" w:csb0="000001FF" w:csb1="00000000"/>
-  </w:font>
-  <w:font w:name="Tahoma">
-    <w:panose1 w:val="020B0604030504040204"/>
-    <w:charset w:val="00"/>
-    <w:family w:val="swiss"/>
-    <w:pitch w:val="variable"/>
-    <w:sig w:usb0="E1002EFF" w:usb1="C000605B" w:usb2="00000029" w:usb3="00000000" w:csb0="000101FF" w:csb1="00000000"/>
-  </w:font>
-  <w:font w:name="Source Sans Pro">
-    <w:charset w:val="00"/>
-    <w:family w:val="swiss"/>
-    <w:pitch w:val="variable"/>
-    <w:sig w:usb0="600002F7" w:usb1="00000003" w:usb2="00000000" w:usb3="00000000" w:csb0="0000019F" w:csb1="00000000"/>
-  </w:font>
-  <w:font w:name="Cambria">
-    <w:panose1 w:val="02040503050406030204"/>
-    <w:charset w:val="00"/>
-    <w:family w:val="roman"/>
-    <w:pitch w:val="variable"/>
-    <w:sig w:usb0="E00006FF" w:usb1="400004FF" w:usb2="00000000" w:usb3="00000000" w:csb0="0000019F" w:csb1="00000000"/>
-  </w:font>
-  <w:font w:name="Calibri Light">
-    <w:panose1 w:val="020F0302020204030204"/>
-    <w:charset w:val="00"/>
-    <w:family w:val="swiss"/>
-    <w:pitch w:val="variable"/>
-    <w:sig w:usb0="E0002AFF" w:usb1="C000247B" w:usb2="00000009" w:usb3="00000000" w:csb0="000001FF" w:csb1="00000000"/>
-  </w:font>
-</w:fonts>
-</file>
-
-<file path=word/glossary/settings.xml><?xml version="1.0" encoding="utf-8"?>
-<w:settings xmlns:mc="http://schemas.openxmlformats.org/markup-compatibility/2006" xmlns:o="urn:schemas-microsoft-com:office:office" xmlns:r="http://schemas.openxmlformats.org/officeDocument/2006/relationships" xmlns:m="http://schemas.openxmlformats.org/officeDocument/2006/math" xmlns:v="urn:schemas-microsoft-com:vml" xmlns:w10="urn:schemas-microsoft-com:office:word" xmlns:w="http://schemas.openxmlformats.org/wordprocessingml/2006/main" xmlns:w14="http://schemas.microsoft.com/office/word/2010/wordml" xmlns:w15="http://schemas.microsoft.com/office/word/2012/wordml" xmlns:w16se="http://schemas.microsoft.com/office/word/2015/wordml/symex" xmlns:sl="http://schemas.openxmlformats.org/schemaLibrary/2006/main" mc:Ignorable="w14 w15 w16se">
-  <w:view w:val="normal"/>
-  <w:defaultTabStop w:val="720"/>
-  <w:characterSpacingControl w:val="doNotCompress"/>
-  <w:compat>
-    <w:useFELayout/>
-    <w:compatSetting w:name="compatibilityMode" w:uri="http://schemas.microsoft.com/office/word" w:val="15"/>
-    <w:compatSetting w:name="overrideTableStyleFontSizeAndJustification" w:uri="http://schemas.microsoft.com/office/word" w:val="1"/>
-    <w:compatSetting w:name="enableOpenTypeFeatures" w:uri="http://schemas.microsoft.com/office/word" w:val="1"/>
-    <w:compatSetting w:name="doNotFlipMirrorIndents" w:uri="http://schemas.microsoft.com/office/word" w:val="1"/>
-    <w:compatSetting w:name="differentiateMultirowTableHeaders" w:uri="http://schemas.microsoft.com/office/word" w:val="1"/>
-  </w:compat>
-  <m:mathPr>
-    <m:mathFont m:val="Cambria Math"/>
-    <m:brkBin m:val="before"/>
-    <m:brkBinSub m:val="--"/>
-    <m:smallFrac m:val="0"/>
-    <m:dispDef/>
-    <m:lMargin m:val="0"/>
-    <m:rMargin m:val="0"/>
-    <m:defJc m:val="centerGroup"/>
-    <m:wrapIndent m:val="1440"/>
-    <m:intLim m:val="subSup"/>
-    <m:naryLim m:val="undOvr"/>
-  </m:mathPr>
-  <w:themeFontLang w:val="en-GB"/>
-  <w:clrSchemeMapping w:bg1="light1" w:t1="dark1" w:bg2="light2" w:t2="dark2" w:accent1="accent1" w:accent2="accent2" w:accent3="accent3" w:accent4="accent4" w:accent5="accent5" w:accent6="accent6" w:hyperlink="hyperlink" w:followedHyperlink="followedHyperlink"/>
-  <w:decimalSymbol w:val="."/>
-  <w:listSeparator w:val=","/>
-  <w15:chartTrackingRefBased/>
-</w:settings>
-</file>
-
-<file path=word/glossary/styles.xml><?xml version="1.0" encoding="utf-8"?>
-<w:styles xmlns:mc="http://schemas.openxmlformats.org/markup-compatibility/2006" xmlns:r="http://schemas.openxmlformats.org/officeDocument/2006/relationships" xmlns:w="http://schemas.openxmlformats.org/wordprocessingml/2006/main" xmlns:w14="http://schemas.microsoft.com/office/word/2010/wordml" xmlns:w15="http://schemas.microsoft.com/office/word/2012/wordml" xmlns:w16se="http://schemas.microsoft.com/office/word/2015/wordml/symex" mc:Ignorable="w14 w15 w16se">
-  <w:docDefaults>
-    <w:rPrDefault>
-      <w:rPr>
-        <w:rFonts w:asciiTheme="minorHAnsi" w:eastAsiaTheme="minorEastAsia" w:hAnsiTheme="minorHAnsi" w:cstheme="minorBidi"/>
-        <w:sz w:val="22"/>
-        <w:szCs w:val="22"/>
-        <w:lang w:val="en-GB" w:eastAsia="en-GB" w:bidi="ar-SA"/>
-      </w:rPr>
-    </w:rPrDefault>
-    <w:pPrDefault>
-      <w:pPr>
-        <w:spacing w:after="160" w:line="259" w:lineRule="auto"/>
-      </w:pPr>
-    </w:pPrDefault>
-  </w:docDefaults>
-  <w:latentStyles w:defLockedState="0" w:defUIPriority="99" w:defSemiHidden="0" w:defUnhideWhenUsed="0" w:defQFormat="0" w:count="371">
-    <w:lsdException w:name="Normal" w:uiPriority="0" w:qFormat="1"/>
-    <w:lsdException w:name="heading 1" w:uiPriority="9" w:qFormat="1"/>
-    <w:lsdException w:name="heading 2" w:semiHidden="1" w:uiPriority="9" w:unhideWhenUsed="1" w:qFormat="1"/>
-    <w:lsdException w:name="heading 3" w:semiHidden="1" w:uiPriority="9" w:unhideWhenUsed="1" w:qFormat="1"/>
-    <w:lsdException w:name="heading 4" w:semiHidden="1" w:uiPriority="9" w:unhideWhenUsed="1" w:qFormat="1"/>
-    <w:lsdException w:name="heading 5" w:semiHidden="1" w:uiPriority="9" w:unhideWhenUsed="1" w:qFormat="1"/>
-    <w:lsdException w:name="heading 6" w:semiHidden="1" w:uiPriority="9" w:unhideWhenUsed="1" w:qFormat="1"/>
-    <w:lsdException w:name="heading 7" w:semiHidden="1" w:uiPriority="9" w:unhideWhenUsed="1" w:qFormat="1"/>
-    <w:lsdException w:name="heading 8" w:semiHidden="1" w:uiPriority="9" w:unhideWhenUsed="1" w:qFormat="1"/>
-    <w:lsdException w:name="heading 9" w:semiHidden="1" w:uiPriority="9" w:unhideWhenUsed="1" w:qFormat="1"/>
-    <w:lsdException w:name="index 1" w:semiHidden="1" w:unhideWhenUsed="1"/>
-    <w:lsdException w:name="index 2" w:semiHidden="1" w:unhideWhenUsed="1"/>
-    <w:lsdException w:name="index 3" w:semiHidden="1" w:unhideWhenUsed="1"/>
-    <w:lsdException w:name="index 4" w:semiHidden="1" w:unhideWhenUsed="1"/>
-    <w:lsdException w:name="index 5" w:semiHidden="1" w:unhideWhenUsed="1"/>
-    <w:lsdException w:name="index 6" w:semiHidden="1" w:unhideWhenUsed="1"/>
-    <w:lsdException w:name="index 7" w:semiHidden="1" w:unhideWhenUsed="1"/>
-    <w:lsdException w:name="index 8" w:semiHidden="1" w:unhideWhenUsed="1"/>
-    <w:lsdException w:name="index 9" w:semiHidden="1" w:unhideWhenUsed="1"/>
-    <w:lsdException w:name="toc 1" w:semiHidden="1" w:uiPriority="39" w:unhideWhenUsed="1"/>
-    <w:lsdException w:name="toc 2" w:semiHidden="1" w:uiPriority="39" w:unhideWhenUsed="1"/>
-    <w:lsdException w:name="toc 3" w:semiHidden="1" w:uiPriority="39" w:unhideWhenUsed="1"/>
-    <w:lsdException w:name="toc 4" w:semiHidden="1" w:uiPriority="39" w:unhideWhenUsed="1"/>
-    <w:lsdException w:name="toc 5" w:semiHidden="1" w:uiPriority="39" w:unhideWhenUsed="1"/>
-    <w:lsdException w:name="toc 6" w:semiHidden="1" w:uiPriority="39" w:unhideWhenUsed="1"/>
-    <w:lsdException w:name="toc 7" w:semiHidden="1" w:uiPriority="39" w:unhideWhenUsed="1"/>
-    <w:lsdException w:name="toc 8" w:semiHidden="1" w:uiPriority="39" w:unhideWhenUsed="1"/>
-    <w:lsdException w:name="toc 9" w:semiHidden="1" w:uiPriority="39" w:unhideWhenUsed="1"/>
-    <w:lsdException w:name="Normal Indent" w:semiHidden="1" w:unhideWhenUsed="1"/>
-    <w:lsdException w:name="footnote text" w:semiHidden="1" w:unhideWhenUsed="1"/>
-    <w:lsdException w:name="annotation text" w:semiHidden="1" w:unhideWhenUsed="1"/>
-    <w:lsdException w:name="header" w:semiHidden="1" w:unhideWhenUsed="1"/>
-    <w:lsdException w:name="footer" w:semiHidden="1" w:unhideWhenUsed="1"/>
-    <w:lsdException w:name="index heading" w:semiHidden="1" w:unhideWhenUsed="1"/>
-    <w:lsdException w:name="caption" w:semiHidden="1" w:uiPriority="35" w:unhideWhenUsed="1" w:qFormat="1"/>
-    <w:lsdException w:name="table of figures" w:semiHidden="1" w:unhideWhenUsed="1"/>
-    <w:lsdException w:name="envelope address" w:semiHidden="1" w:unhideWhenUsed="1"/>
-    <w:lsdException w:name="envelope return" w:semiHidden="1" w:unhideWhenUsed="1"/>
-    <w:lsdException w:name="footnote reference" w:semiHidden="1" w:unhideWhenUsed="1"/>
-    <w:lsdException w:name="annotation reference" w:semiHidden="1" w:unhideWhenUsed="1"/>
-    <w:lsdException w:name="line number" w:semiHidden="1" w:unhideWhenUsed="1"/>
-    <w:lsdException w:name="page number" w:semiHidden="1" w:unhideWhenUsed="1"/>
-    <w:lsdException w:name="endnote reference" w:semiHidden="1" w:unhideWhenUsed="1"/>
-    <w:lsdException w:name="endnote text" w:semiHidden="1" w:unhideWhenUsed="1"/>
-    <w:lsdException w:name="table of authorities" w:semiHidden="1" w:unhideWhenUsed="1"/>
-    <w:lsdException w:name="macro" w:semiHidden="1" w:unhideWhenUsed="1"/>
-    <w:lsdException w:name="toa heading" w:semiHidden="1" w:unhideWhenUsed="1"/>
-    <w:lsdException w:name="List" w:semiHidden="1" w:unhideWhenUsed="1"/>
-    <w:lsdException w:name="List Bullet" w:semiHidden="1" w:unhideWhenUsed="1"/>
-    <w:lsdException w:name="List Number" w:semiHidden="1" w:unhideWhenUsed="1"/>
-    <w:lsdException w:name="List 2" w:semiHidden="1" w:unhideWhenUsed="1"/>
-    <w:lsdException w:name="List 3" w:semiHidden="1" w:unhideWhenUsed="1"/>
-    <w:lsdException w:name="List 4" w:semiHidden="1" w:unhideWhenUsed="1"/>
-    <w:lsdException w:name="List 5" w:semiHidden="1" w:unhideWhenUsed="1"/>
-    <w:lsdException w:name="List Bullet 2" w:semiHidden="1" w:unhideWhenUsed="1"/>
-    <w:lsdException w:name="List Bullet 3" w:semiHidden="1" w:unhideWhenUsed="1"/>
-    <w:lsdException w:name="List Bullet 4" w:semiHidden="1" w:unhideWhenUsed="1"/>
-    <w:lsdException w:name="List Bullet 5" w:semiHidden="1" w:unhideWhenUsed="1"/>
-    <w:lsdException w:name="List Number 2" w:semiHidden="1" w:unhideWhenUsed="1"/>
-    <w:lsdException w:name="List Number 3" w:semiHidden="1" w:unhideWhenUsed="1"/>
-    <w:lsdException w:name="List Number 4" w:semiHidden="1" w:unhideWhenUsed="1"/>
-    <w:lsdException w:name="List Number 5" w:semiHidden="1" w:unhideWhenUsed="1"/>
-    <w:lsdException w:name="Title" w:uiPriority="10" w:qFormat="1"/>
-    <w:lsdException w:name="Closing" w:semiHidden="1" w:unhideWhenUsed="1"/>
-    <w:lsdException w:name="Signature" w:semiHidden="1" w:unhideWhenUsed="1"/>
-    <w:lsdException w:name="Default Paragraph Font" w:semiHidden="1" w:uiPriority="1" w:unhideWhenUsed="1"/>
-    <w:lsdException w:name="Body Text" w:semiHidden="1" w:unhideWhenUsed="1"/>
-    <w:lsdException w:name="Body Text Indent" w:semiHidden="1" w:unhideWhenUsed="1"/>
-    <w:lsdException w:name="List Continue" w:semiHidden="1" w:unhideWhenUsed="1"/>
-    <w:lsdException w:name="List Continue 2" w:semiHidden="1" w:unhideWhenUsed="1"/>
-    <w:lsdException w:name="List Continue 3" w:semiHidden="1" w:unhideWhenUsed="1"/>
-    <w:lsdException w:name="List Continue 4" w:semiHidden="1" w:unhideWhenUsed="1"/>
-    <w:lsdException w:name="List Continue 5" w:semiHidden="1" w:unhideWhenUsed="1"/>
-    <w:lsdException w:name="Message Header" w:semiHidden="1" w:unhideWhenUsed="1"/>
-    <w:lsdException w:name="Subtitle" w:uiPriority="11" w:qFormat="1"/>
-    <w:lsdException w:name="Salutation" w:semiHidden="1" w:unhideWhenUsed="1"/>
-    <w:lsdException w:name="Date" w:semiHidden="1" w:unhideWhenUsed="1"/>
-    <w:lsdException w:name="Body Text First Indent" w:semiHidden="1" w:unhideWhenUsed="1"/>
-    <w:lsdException w:name="Body Text First Indent 2" w:semiHidden="1" w:unhideWhenUsed="1"/>
-    <w:lsdException w:name="Note Heading" w:semiHidden="1" w:unhideWhenUsed="1"/>
-    <w:lsdException w:name="Body Text 2" w:semiHidden="1" w:unhideWhenUsed="1"/>
-    <w:lsdException w:name="Body Text 3" w:semiHidden="1" w:unhideWhenUsed="1"/>
-    <w:lsdException w:name="Body Text Indent 2" w:semiHidden="1" w:unhideWhenUsed="1"/>
-    <w:lsdException w:name="Body Text Indent 3" w:semiHidden="1" w:unhideWhenUsed="1"/>
-    <w:lsdException w:name="Block Text" w:semiHidden="1" w:unhideWhenUsed="1"/>
-    <w:lsdException w:name="Hyperlink" w:semiHidden="1" w:unhideWhenUsed="1"/>
-    <w:lsdException w:name="FollowedHyperlink" w:semiHidden="1" w:unhideWhenUsed="1"/>
-    <w:lsdException w:name="Strong" w:uiPriority="22" w:qFormat="1"/>
-    <w:lsdException w:name="Emphasis" w:uiPriority="20" w:qFormat="1"/>
-    <w:lsdException w:name="Document Map" w:semiHidden="1" w:unhideWhenUsed="1"/>
-    <w:lsdException w:name="Plain Text" w:semiHidden="1" w:unhideWhenUsed="1"/>
-    <w:lsdException w:name="E-mail Signature" w:semiHidden="1" w:unhideWhenUsed="1"/>
-    <w:lsdException w:name="HTML Top of Form" w:semiHidden="1" w:unhideWhenUsed="1"/>
-    <w:lsdException w:name="HTML Bottom of Form" w:semiHidden="1" w:unhideWhenUsed="1"/>
-    <w:lsdException w:name="Normal (Web)" w:semiHidden="1" w:unhideWhenUsed="1"/>
-    <w:lsdException w:name="HTML Acronym" w:semiHidden="1" w:unhideWhenUsed="1"/>
-    <w:lsdException w:name="HTML Address" w:semiHidden="1" w:unhideWhenUsed="1"/>
-    <w:lsdException w:name="HTML Cite" w:semiHidden="1" w:unhideWhenUsed="1"/>
-    <w:lsdException w:name="HTML Code" w:semiHidden="1" w:unhideWhenUsed="1"/>
-    <w:lsdException w:name="HTML Definition" w:semiHidden="1" w:unhideWhenUsed="1"/>
-    <w:lsdException w:name="HTML Keyboard" w:semiHidden="1" w:unhideWhenUsed="1"/>
-    <w:lsdException w:name="HTML Preformatted" w:semiHidden="1" w:unhideWhenUsed="1"/>
-    <w:lsdException w:name="HTML Sample" w:semiHidden="1" w:unhideWhenUsed="1"/>
-    <w:lsdException w:name="HTML Typewriter" w:semiHidden="1" w:unhideWhenUsed="1"/>
-    <w:lsdException w:name="HTML Variable" w:semiHidden="1" w:unhideWhenUsed="1"/>
-    <w:lsdException w:name="Normal Table" w:semiHidden="1" w:unhideWhenUsed="1"/>
-    <w:lsdException w:name="annotation subject" w:semiHidden="1" w:unhideWhenUsed="1"/>
-    <w:lsdException w:name="No List" w:semiHidden="1" w:unhideWhenUsed="1"/>
-    <w:lsdException w:name="Outline List 1" w:semiHidden="1" w:unhideWhenUsed="1"/>
-    <w:lsdException w:name="Outline List 2" w:semiHidden="1" w:unhideWhenUsed="1"/>
-    <w:lsdException w:name="Outline List 3" w:semiHidden="1" w:unhideWhenUsed="1"/>
-    <w:lsdException w:name="Table Simple 1" w:semiHidden="1" w:unhideWhenUsed="1"/>
-    <w:lsdException w:name="Table Simple 2" w:semiHidden="1" w:unhideWhenUsed="1"/>
-    <w:lsdException w:name="Table Simple 3" w:semiHidden="1" w:unhideWhenUsed="1"/>
-    <w:lsdException w:name="Table Classic 1" w:semiHidden="1" w:unhideWhenUsed="1"/>
-    <w:lsdException w:name="Table Classic 2" w:semiHidden="1" w:unhideWhenUsed="1"/>
-    <w:lsdException w:name="Table Classic 3" w:semiHidden="1" w:unhideWhenUsed="1"/>
-    <w:lsdException w:name="Table Classic 4" w:semiHidden="1" w:unhideWhenUsed="1"/>
-    <w:lsdException w:name="Table Colorful 1" w:semiHidden="1" w:unhideWhenUsed="1"/>
-    <w:lsdException w:name="Table Colorful 2" w:semiHidden="1" w:unhideWhenUsed="1"/>
-    <w:lsdException w:name="Table Colorful 3" w:semiHidden="1" w:unhideWhenUsed="1"/>
-    <w:lsdException w:name="Table Columns 1" w:semiHidden="1" w:unhideWhenUsed="1"/>
-    <w:lsdException w:name="Table Columns 2" w:semiHidden="1" w:unhideWhenUsed="1"/>
-    <w:lsdException w:name="Table Columns 3" w:semiHidden="1" w:unhideWhenUsed="1"/>
-    <w:lsdException w:name="Table Columns 4" w:semiHidden="1" w:unhideWhenUsed="1"/>
-    <w:lsdException w:name="Table Columns 5" w:semiHidden="1" w:unhideWhenUsed="1"/>
-    <w:lsdException w:name="Table Grid 1" w:semiHidden="1" w:unhideWhenUsed="1"/>
-    <w:lsdException w:name="Table Grid 2" w:semiHidden="1" w:unhideWhenUsed="1"/>
-    <w:lsdException w:name="Table Grid 3" w:semiHidden="1" w:unhideWhenUsed="1"/>
-    <w:lsdException w:name="Table Grid 4" w:semiHidden="1" w:unhideWhenUsed="1"/>
-    <w:lsdException w:name="Table Grid 5" w:semiHidden="1" w:unhideWhenUsed="1"/>
-    <w:lsdException w:name="Table Grid 6" w:semiHidden="1" w:unhideWhenUsed="1"/>
-    <w:lsdException w:name="Table Grid 7" w:semiHidden="1" w:unhideWhenUsed="1"/>
-    <w:lsdException w:name="Table Grid 8" w:semiHidden="1" w:unhideWhenUsed="1"/>
-    <w:lsdException w:name="Table List 1" w:semiHidden="1" w:unhideWhenUsed="1"/>
-    <w:lsdException w:name="Table List 2" w:semiHidden="1" w:unhideWhenUsed="1"/>
-    <w:lsdException w:name="Table List 3" w:semiHidden="1" w:unhideWhenUsed="1"/>
-    <w:lsdException w:name="Table List 4" w:semiHidden="1" w:unhideWhenUsed="1"/>
-    <w:lsdException w:name="Table List 5" w:semiHidden="1" w:unhideWhenUsed="1"/>
-    <w:lsdException w:name="Table List 6" w:semiHidden="1" w:unhideWhenUsed="1"/>
-    <w:lsdException w:name="Table List 7" w:semiHidden="1" w:unhideWhenUsed="1"/>
-    <w:lsdException w:name="Table List 8" w:semiHidden="1" w:unhideWhenUsed="1"/>
-    <w:lsdException w:name="Table 3D effects 1" w:semiHidden="1" w:unhideWhenUsed="1"/>
-    <w:lsdException w:name="Table 3D effects 2" w:semiHidden="1" w:unhideWhenUsed="1"/>
-    <w:lsdException w:name="Table 3D effects 3" w:semiHidden="1" w:unhideWhenUsed="1"/>
-    <w:lsdException w:name="Table Contemporary" w:semiHidden="1" w:unhideWhenUsed="1"/>
-    <w:lsdException w:name="Table Elegant" w:semiHidden="1" w:unhideWhenUsed="1"/>
-    <w:lsdException w:name="Table Professional" w:semiHidden="1" w:unhideWhenUsed="1"/>
-    <w:lsdException w:name="Table Subtle 1" w:semiHidden="1" w:unhideWhenUsed="1"/>
-    <w:lsdException w:name="Table Subtle 2" w:semiHidden="1" w:unhideWhenUsed="1"/>
-    <w:lsdException w:name="Table Web 1" w:semiHidden="1" w:unhideWhenUsed="1"/>
-    <w:lsdException w:name="Table Web 2" w:semiHidden="1" w:unhideWhenUsed="1"/>
-    <w:lsdException w:name="Table Web 3" w:semiHidden="1" w:unhideWhenUsed="1"/>
-    <w:lsdException w:name="Balloon Text" w:semiHidden="1" w:unhideWhenUsed="1"/>
-    <w:lsdException w:name="Table Grid" w:uiPriority="39"/>
-    <w:lsdException w:name="Table Theme" w:semiHidden="1" w:unhideWhenUsed="1"/>
-    <w:lsdException w:name="Placeholder Text" w:semiHidden="1"/>
-    <w:lsdException w:name="No Spacing" w:uiPriority="1" w:qFormat="1"/>
-    <w:lsdException w:name="Light Shading" w:uiPriority="60"/>
-    <w:lsdException w:name="Light List" w:uiPriority="61"/>
-    <w:lsdException w:name="Light Grid" w:uiPriority="62"/>
-    <w:lsdException w:name="Medium Shading 1" w:uiPriority="63"/>
-    <w:lsdException w:name="Medium Shading 2" w:uiPriority="64"/>
-    <w:lsdException w:name="Medium List 1" w:uiPriority="65"/>
-    <w:lsdException w:name="Medium List 2" w:uiPriority="66"/>
-    <w:lsdException w:name="Medium Grid 1" w:uiPriority="67"/>
-    <w:lsdException w:name="Medium Grid 2" w:uiPriority="68"/>
-    <w:lsdException w:name="Medium Grid 3" w:uiPriority="69"/>
-    <w:lsdException w:name="Dark List" w:uiPriority="70"/>
-    <w:lsdException w:name="Colorful Shading" w:uiPriority="71"/>
-    <w:lsdException w:name="Colorful List" w:uiPriority="72"/>
-    <w:lsdException w:name="Colorful Grid" w:uiPriority="73"/>
-    <w:lsdException w:name="Light Shading Accent 1" w:uiPriority="60"/>
-    <w:lsdException w:name="Light List Accent 1" w:uiPriority="61"/>
-    <w:lsdException w:name="Light Grid Accent 1" w:uiPriority="62"/>
-    <w:lsdException w:name="Medium Shading 1 Accent 1" w:uiPriority="63"/>
-    <w:lsdException w:name="Medium Shading 2 Accent 1" w:uiPriority="64"/>
-    <w:lsdException w:name="Medium List 1 Accent 1" w:uiPriority="65"/>
-    <w:lsdException w:name="Revision" w:semiHidden="1"/>
-    <w:lsdException w:name="List Paragraph" w:uiPriority="34" w:qFormat="1"/>
-    <w:lsdException w:name="Quote" w:uiPriority="29" w:qFormat="1"/>
-    <w:lsdException w:name="Intense Quote" w:uiPriority="30" w:qFormat="1"/>
-    <w:lsdException w:name="Medium List 2 Accent 1" w:uiPriority="66"/>
-    <w:lsdException w:name="Medium Grid 1 Accent 1" w:uiPriority="67"/>
-    <w:lsdException w:name="Medium Grid 2 Accent 1" w:uiPriority="68"/>
-    <w:lsdException w:name="Medium Grid 3 Accent 1" w:uiPriority="69"/>
-    <w:lsdException w:name="Dark List Accent 1" w:uiPriority="70"/>
-    <w:lsdException w:name="Colorful Shading Accent 1" w:uiPriority="71"/>
-    <w:lsdException w:name="Colorful List Accent 1" w:uiPriority="72"/>
-    <w:lsdException w:name="Colorful Grid Accent 1" w:uiPriority="73"/>
-    <w:lsdException w:name="Light Shading Accent 2" w:uiPriority="60"/>
-    <w:lsdException w:name="Light List Accent 2" w:uiPriority="61"/>
-    <w:lsdException w:name="Light Grid Accent 2" w:uiPriority="62"/>
-    <w:lsdException w:name="Medium Shading 1 Accent 2" w:uiPriority="63"/>
-    <w:lsdException w:name="Medium Shading 2 Accent 2" w:uiPriority="64"/>
-    <w:lsdException w:name="Medium List 1 Accent 2" w:uiPriority="65"/>
-    <w:lsdException w:name="Medium List 2 Accent 2" w:uiPriority="66"/>
-    <w:lsdException w:name="Medium Grid 1 Accent 2" w:uiPriority="67"/>
-    <w:lsdException w:name="Medium Grid 2 Accent 2" w:uiPriority="68"/>
-    <w:lsdException w:name="Medium Grid 3 Accent 2" w:uiPriority="69"/>
-    <w:lsdException w:name="Dark List Accent 2" w:uiPriority="70"/>
-    <w:lsdException w:name="Colorful Shading Accent 2" w:uiPriority="71"/>
-    <w:lsdException w:name="Colorful List Accent 2" w:uiPriority="72"/>
-    <w:lsdException w:name="Colorful Grid Accent 2" w:uiPriority="73"/>
-    <w:lsdException w:name="Light Shading Accent 3" w:uiPriority="60"/>
-    <w:lsdException w:name="Light List Accent 3" w:uiPriority="61"/>
-    <w:lsdException w:name="Light Grid Accent 3" w:uiPriority="62"/>
-    <w:lsdException w:name="Medium Shading 1 Accent 3" w:uiPriority="63"/>
-    <w:lsdException w:name="Medium Shading 2 Accent 3" w:uiPriority="64"/>
-    <w:lsdException w:name="Medium List 1 Accent 3" w:uiPriority="65"/>
-    <w:lsdException w:name="Medium List 2 Accent 3" w:uiPriority="66"/>
-    <w:lsdException w:name="Medium Grid 1 Accent 3" w:uiPriority="67"/>
-    <w:lsdException w:name="Medium Grid 2 Accent 3" w:uiPriority="68"/>
-    <w:lsdException w:name="Medium Grid 3 Accent 3" w:uiPriority="69"/>
-    <w:lsdException w:name="Dark List Accent 3" w:uiPriority="70"/>
-    <w:lsdException w:name="Colorful Shading Accent 3" w:uiPriority="71"/>
-    <w:lsdException w:name="Colorful List Accent 3" w:uiPriority="72"/>
-    <w:lsdException w:name="Colorful Grid Accent 3" w:uiPriority="73"/>
-    <w:lsdException w:name="Light Shading Accent 4" w:uiPriority="60"/>
-    <w:lsdException w:name="Light List Accent 4" w:uiPriority="61"/>
-    <w:lsdException w:name="Light Grid Accent 4" w:uiPriority="62"/>
-    <w:lsdException w:name="Medium Shading 1 Accent 4" w:uiPriority="63"/>
-    <w:lsdException w:name="Medium Shading 2 Accent 4" w:uiPriority="64"/>
-    <w:lsdException w:name="Medium List 1 Accent 4" w:uiPriority="65"/>
-    <w:lsdException w:name="Medium List 2 Accent 4" w:uiPriority="66"/>
-    <w:lsdException w:name="Medium Grid 1 Accent 4" w:uiPriority="67"/>
-    <w:lsdException w:name="Medium Grid 2 Accent 4" w:uiPriority="68"/>
-    <w:lsdException w:name="Medium Grid 3 Accent 4" w:uiPriority="69"/>
-    <w:lsdException w:name="Dark List Accent 4" w:uiPriority="70"/>
-    <w:lsdException w:name="Colorful Shading Accent 4" w:uiPriority="71"/>
-    <w:lsdException w:name="Colorful List Accent 4" w:uiPriority="72"/>
-    <w:lsdException w:name="Colorful Grid Accent 4" w:uiPriority="73"/>
-    <w:lsdException w:name="Light Shading Accent 5" w:uiPriority="60"/>
-    <w:lsdException w:name="Light List Accent 5" w:uiPriority="61"/>
-    <w:lsdException w:name="Light Grid Accent 5" w:uiPriority="62"/>
-    <w:lsdException w:name="Medium Shading 1 Accent 5" w:uiPriority="63"/>
-    <w:lsdException w:name="Medium Shading 2 Accent 5" w:uiPriority="64"/>
-    <w:lsdException w:name="Medium List 1 Accent 5" w:uiPriority="65"/>
-    <w:lsdException w:name="Medium List 2 Accent 5" w:uiPriority="66"/>
-    <w:lsdException w:name="Medium Grid 1 Accent 5" w:uiPriority="67"/>
-    <w:lsdException w:name="Medium Grid 2 Accent 5" w:uiPriority="68"/>
-    <w:lsdException w:name="Medium Grid 3 Accent 5" w:uiPriority="69"/>
-    <w:lsdException w:name="Dark List Accent 5" w:uiPriority="70"/>
-    <w:lsdException w:name="Colorful Shading Accent 5" w:uiPriority="71"/>
-    <w:lsdException w:name="Colorful List Accent 5" w:uiPriority="72"/>
-    <w:lsdException w:name="Colorful Grid Accent 5" w:uiPriority="73"/>
-    <w:lsdException w:name="Light Shading Accent 6" w:uiPriority="60"/>
-    <w:lsdException w:name="Light List Accent 6" w:uiPriority="61"/>
-    <w:lsdException w:name="Light Grid Accent 6" w:uiPriority="62"/>
-    <w:lsdException w:name="Medium Shading 1 Accent 6" w:uiPriority="63"/>
-    <w:lsdException w:name="Medium Shading 2 Accent 6" w:uiPriority="64"/>
-    <w:lsdException w:name="Medium List 1 Accent 6" w:uiPriority="65"/>
-    <w:lsdException w:name="Medium List 2 Accent 6" w:uiPriority="66"/>
-    <w:lsdException w:name="Medium Grid 1 Accent 6" w:uiPriority="67"/>
-    <w:lsdException w:name="Medium Grid 2 Accent 6" w:uiPriority="68"/>
-    <w:lsdException w:name="Medium Grid 3 Accent 6" w:uiPriority="69"/>
-    <w:lsdException w:name="Dark List Accent 6" w:uiPriority="70"/>
-    <w:lsdException w:name="Colorful Shading Accent 6" w:uiPriority="71"/>
-    <w:lsdException w:name="Colorful List Accent 6" w:uiPriority="72"/>
-    <w:lsdException w:name="Colorful Grid Accent 6" w:uiPriority="73"/>
-    <w:lsdException w:name="Subtle Emphasis" w:uiPriority="19" w:qFormat="1"/>
-    <w:lsdException w:name="Intense Emphasis" w:uiPriority="21" w:qFormat="1"/>
-    <w:lsdException w:name="Subtle Reference" w:uiPriority="31" w:qFormat="1"/>
-    <w:lsdException w:name="Intense Reference" w:uiPriority="32" w:qFormat="1"/>
-    <w:lsdException w:name="Book Title" w:uiPriority="33" w:qFormat="1"/>
-    <w:lsdException w:name="Bibliography" w:semiHidden="1" w:uiPriority="37" w:unhideWhenUsed="1"/>
-    <w:lsdException w:name="TOC Heading" w:semiHidden="1" w:uiPriority="39" w:unhideWhenUsed="1" w:qFormat="1"/>
-    <w:lsdException w:name="Plain Table 1" w:uiPriority="41"/>
-    <w:lsdException w:name="Plain Table 2" w:uiPriority="42"/>
-    <w:lsdException w:name="Plain Table 3" w:uiPriority="43"/>
-    <w:lsdException w:name="Plain Table 4" w:uiPriority="44"/>
-    <w:lsdException w:name="Plain Table 5" w:uiPriority="45"/>
-    <w:lsdException w:name="Grid Table Light" w:uiPriority="40"/>
-    <w:lsdException w:name="Grid Table 1 Light" w:uiPriority="46"/>
-    <w:lsdException w:name="Grid Table 2" w:uiPriority="47"/>
-    <w:lsdException w:name="Grid Table 3" w:uiPriority="48"/>
-    <w:lsdException w:name="Grid Table 4" w:uiPriority="49"/>
-    <w:lsdException w:name="Grid Table 5 Dark" w:uiPriority="50"/>
-    <w:lsdException w:name="Grid Table 6 Colorful" w:uiPriority="51"/>
-    <w:lsdException w:name="Grid Table 7 Colorful" w:uiPriority="52"/>
-    <w:lsdException w:name="Grid Table 1 Light Accent 1" w:uiPriority="46"/>
-    <w:lsdException w:name="Grid Table 2 Accent 1" w:uiPriority="47"/>
-    <w:lsdException w:name="Grid Table 3 Accent 1" w:uiPriority="48"/>
-    <w:lsdException w:name="Grid Table 4 Accent 1" w:uiPriority="49"/>
-    <w:lsdException w:name="Grid Table 5 Dark Accent 1" w:uiPriority="50"/>
-    <w:lsdException w:name="Grid Table 6 Colorful Accent 1" w:uiPriority="51"/>
-    <w:lsdException w:name="Grid Table 7 Colorful Accent 1" w:uiPriority="52"/>
-    <w:lsdException w:name="Grid Table 1 Light Accent 2" w:uiPriority="46"/>
-    <w:lsdException w:name="Grid Table 2 Accent 2" w:uiPriority="47"/>
-    <w:lsdException w:name="Grid Table 3 Accent 2" w:uiPriority="48"/>
-    <w:lsdException w:name="Grid Table 4 Accent 2" w:uiPriority="49"/>
-    <w:lsdException w:name="Grid Table 5 Dark Accent 2" w:uiPriority="50"/>
-    <w:lsdException w:name="Grid Table 6 Colorful Accent 2" w:uiPriority="51"/>
-    <w:lsdException w:name="Grid Table 7 Colorful Accent 2" w:uiPriority="52"/>
-    <w:lsdException w:name="Grid Table 1 Light Accent 3" w:uiPriority="46"/>
-    <w:lsdException w:name="Grid Table 2 Accent 3" w:uiPriority="47"/>
-    <w:lsdException w:name="Grid Table 3 Accent 3" w:uiPriority="48"/>
-    <w:lsdException w:name="Grid Table 4 Accent 3" w:uiPriority="49"/>
-    <w:lsdException w:name="Grid Table 5 Dark Accent 3" w:uiPriority="50"/>
-    <w:lsdException w:name="Grid Table 6 Colorful Accent 3" w:uiPriority="51"/>
-    <w:lsdException w:name="Grid Table 7 Colorful Accent 3" w:uiPriority="52"/>
-    <w:lsdException w:name="Grid Table 1 Light Accent 4" w:uiPriority="46"/>
-    <w:lsdException w:name="Grid Table 2 Accent 4" w:uiPriority="47"/>
-    <w:lsdException w:name="Grid Table 3 Accent 4" w:uiPriority="48"/>
-    <w:lsdException w:name="Grid Table 4 Accent 4" w:uiPriority="49"/>
-    <w:lsdException w:name="Grid Table 5 Dark Accent 4" w:uiPriority="50"/>
-    <w:lsdException w:name="Grid Table 6 Colorful Accent 4" w:uiPriority="51"/>
-    <w:lsdException w:name="Grid Table 7 Colorful Accent 4" w:uiPriority="52"/>
-    <w:lsdException w:name="Grid Table 1 Light Accent 5" w:uiPriority="46"/>
-    <w:lsdException w:name="Grid Table 2 Accent 5" w:uiPriority="47"/>
-    <w:lsdException w:name="Grid Table 3 Accent 5" w:uiPriority="48"/>
-    <w:lsdException w:name="Grid Table 4 Accent 5" w:uiPriority="49"/>
-    <w:lsdException w:name="Grid Table 5 Dark Accent 5" w:uiPriority="50"/>
-    <w:lsdException w:name="Grid Table 6 Colorful Accent 5" w:uiPriority="51"/>
-    <w:lsdException w:name="Grid Table 7 Colorful Accent 5" w:uiPriority="52"/>
-    <w:lsdException w:name="Grid Table 1 Light Accent 6" w:uiPriority="46"/>
-    <w:lsdException w:name="Grid Table 2 Accent 6" w:uiPriority="47"/>
-    <w:lsdException w:name="Grid Table 3 Accent 6" w:uiPriority="48"/>
-    <w:lsdException w:name="Grid Table 4 Accent 6" w:uiPriority="49"/>
-    <w:lsdException w:name="Grid Table 5 Dark Accent 6" w:uiPriority="50"/>
-    <w:lsdException w:name="Grid Table 6 Colorful Accent 6" w:uiPriority="51"/>
-    <w:lsdException w:name="Grid Table 7 Colorful Accent 6" w:uiPriority="52"/>
-    <w:lsdException w:name="List Table 1 Light" w:uiPriority="46"/>
-    <w:lsdException w:name="List Table 2" w:uiPriority="47"/>
-    <w:lsdException w:name="List Table 3" w:uiPriority="48"/>
-    <w:lsdException w:name="List Table 4" w:uiPriority="49"/>
-    <w:lsdException w:name="List Table 5 Dark" w:uiPriority="50"/>
-    <w:lsdException w:name="List Table 6 Colorful" w:uiPriority="51"/>
-    <w:lsdException w:name="List Table 7 Colorful" w:uiPriority="52"/>
-    <w:lsdException w:name="List Table 1 Light Accent 1" w:uiPriority="46"/>
-    <w:lsdException w:name="List Table 2 Accent 1" w:uiPriority="47"/>
-    <w:lsdException w:name="List Table 3 Accent 1" w:uiPriority="48"/>
-    <w:lsdException w:name="List Table 4 Accent 1" w:uiPriority="49"/>
-    <w:lsdException w:name="List Table 5 Dark Accent 1" w:uiPriority="50"/>
-    <w:lsdException w:name="List Table 6 Colorful Accent 1" w:uiPriority="51"/>
-    <w:lsdException w:name="List Table 7 Colorful Accent 1" w:uiPriority="52"/>
-    <w:lsdException w:name="List Table 1 Light Accent 2" w:uiPriority="46"/>
-    <w:lsdException w:name="List Table 2 Accent 2" w:uiPriority="47"/>
-    <w:lsdException w:name="List Table 3 Accent 2" w:uiPriority="48"/>
-    <w:lsdException w:name="List Table 4 Accent 2" w:uiPriority="49"/>
-    <w:lsdException w:name="List Table 5 Dark Accent 2" w:uiPriority="50"/>
-    <w:lsdException w:name="List Table 6 Colorful Accent 2" w:uiPriority="51"/>
-    <w:lsdException w:name="List Table 7 Colorful Accent 2" w:uiPriority="52"/>
-    <w:lsdException w:name="List Table 1 Light Accent 3" w:uiPriority="46"/>
-    <w:lsdException w:name="List Table 2 Accent 3" w:uiPriority="47"/>
-    <w:lsdException w:name="List Table 3 Accent 3" w:uiPriority="48"/>
-    <w:lsdException w:name="List Table 4 Accent 3" w:uiPriority="49"/>
-    <w:lsdException w:name="List Table 5 Dark Accent 3" w:uiPriority="50"/>
-    <w:lsdException w:name="List Table 6 Colorful Accent 3" w:uiPriority="51"/>
-    <w:lsdException w:name="List Table 7 Colorful Accent 3" w:uiPriority="52"/>
-    <w:lsdException w:name="List Table 1 Light Accent 4" w:uiPriority="46"/>
-    <w:lsdException w:name="List Table 2 Accent 4" w:uiPriority="47"/>
-    <w:lsdException w:name="List Table 3 Accent 4" w:uiPriority="48"/>
-    <w:lsdException w:name="List Table 4 Accent 4" w:uiPriority="49"/>
-    <w:lsdException w:name="List Table 5 Dark Accent 4" w:uiPriority="50"/>
-    <w:lsdException w:name="List Table 6 Colorful Accent 4" w:uiPriority="51"/>
-    <w:lsdException w:name="List Table 7 Colorful Accent 4" w:uiPriority="52"/>
-    <w:lsdException w:name="List Table 1 Light Accent 5" w:uiPriority="46"/>
-    <w:lsdException w:name="List Table 2 Accent 5" w:uiPriority="47"/>
-    <w:lsdException w:name="List Table 3 Accent 5" w:uiPriority="48"/>
-    <w:lsdException w:name="List Table 4 Accent 5" w:uiPriority="49"/>
-    <w:lsdException w:name="List Table 5 Dark Accent 5" w:uiPriority="50"/>
-    <w:lsdException w:name="List Table 6 Colorful Accent 5" w:uiPriority="51"/>
-    <w:lsdException w:name="List Table 7 Colorful Accent 5" w:uiPriority="52"/>
-    <w:lsdException w:name="List Table 1 Light Accent 6" w:uiPriority="46"/>
-    <w:lsdException w:name="List Table 2 Accent 6" w:uiPriority="47"/>
-    <w:lsdException w:name="List Table 3 Accent 6" w:uiPriority="48"/>
-    <w:lsdException w:name="List Table 4 Accent 6" w:uiPriority="49"/>
-    <w:lsdException w:name="List Table 5 Dark Accent 6" w:uiPriority="50"/>
-    <w:lsdException w:name="List Table 6 Colorful Accent 6" w:uiPriority="51"/>
-    <w:lsdException w:name="List Table 7 Colorful Accent 6" w:uiPriority="52"/>
-  </w:latentStyles>
-  <w:style w:type="paragraph" w:default="1" w:styleId="Normal">
-    <w:name w:val="Normal"/>
-    <w:qFormat/>
-  </w:style>
-  <w:style w:type="character" w:default="1" w:styleId="DefaultParagraphFont">
-    <w:name w:val="Default Paragraph Font"/>
-    <w:uiPriority w:val="1"/>
-    <w:semiHidden/>
-    <w:unhideWhenUsed/>
-  </w:style>
-  <w:style w:type="table" w:default="1" w:styleId="TableNormal">
-    <w:name w:val="Normal Table"/>
-    <w:uiPriority w:val="99"/>
-    <w:semiHidden/>
-    <w:unhideWhenUsed/>
-    <w:tblPr>
-      <w:tblInd w:w="0" w:type="dxa"/>
-      <w:tblCellMar>
-        <w:top w:w="0" w:type="dxa"/>
-        <w:left w:w="108" w:type="dxa"/>
-        <w:bottom w:w="0" w:type="dxa"/>
-        <w:right w:w="108" w:type="dxa"/>
-      </w:tblCellMar>
-    </w:tblPr>
-  </w:style>
-  <w:style w:type="numbering" w:default="1" w:styleId="NoList">
-    <w:name w:val="No List"/>
-    <w:uiPriority w:val="99"/>
-    <w:semiHidden/>
-    <w:unhideWhenUsed/>
-  </w:style>
-  <w:style w:type="character" w:styleId="PlaceholderText">
-    <w:name w:val="Placeholder Text"/>
-    <w:basedOn w:val="DefaultParagraphFont"/>
-    <w:uiPriority w:val="99"/>
-    <w:semiHidden/>
-    <w:rPr>
-      <w:color w:val="808080"/>
-    </w:rPr>
-  </w:style>
-  <w:style w:type="paragraph" w:customStyle="1" w:styleId="232217D731484C2183E7FC6EA03F6E1B">
-    <w:name w:val="232217D731484C2183E7FC6EA03F6E1B"/>
-  </w:style>
-</w:styles>
-</file>
-
-<file path=word/glossary/webSettings.xml><?xml version="1.0" encoding="utf-8"?>
-<w:webSettings xmlns:mc="http://schemas.openxmlformats.org/markup-compatibility/2006" xmlns:r="http://schemas.openxmlformats.org/officeDocument/2006/relationships" xmlns:w="http://schemas.openxmlformats.org/wordprocessingml/2006/main" xmlns:w14="http://schemas.microsoft.com/office/word/2010/wordml" xmlns:w15="http://schemas.microsoft.com/office/word/2012/wordml" xmlns:w16se="http://schemas.microsoft.com/office/word/2015/wordml/symex" mc:Ignorable="w14 w15 w16se">
-  <w:optimizeForBrowser/>
-  <w:allowPNG/>
-</w:webSettings>
 </file>
 
 <file path=word/theme/theme1.xml><?xml version="1.0" encoding="utf-8"?>
@@ -3495,7 +2972,7 @@
 </file>
 
 <file path=customXml/itemProps1.xml><?xml version="1.0" encoding="utf-8"?>
-<ds:datastoreItem xmlns:ds="http://schemas.openxmlformats.org/officeDocument/2006/customXml" ds:itemID="{6B878FEA-1DC9-4316-BFAF-76A58AECD9DD}">
+<ds:datastoreItem xmlns:ds="http://schemas.openxmlformats.org/officeDocument/2006/customXml" ds:itemID="{27D294D8-A3F0-4DFC-B394-EAF720BA6ED0}">
   <ds:schemaRefs>
     <ds:schemaRef ds:uri="http://schemas.openxmlformats.org/officeDocument/2006/bibliography"/>
   </ds:schemaRefs>

</xml_diff>